<commit_message>
Ispravljene greske naznacene u izvestaju o defektima - defekti 14 i 15
</commit_message>
<xml_diff>
--- a/Dokumentacija/Faza2/SSU/Specifikacija scenarija upotrebe funkcionalnosti brisanja objave od strane korisnika v1.1.docx
+++ b/Dokumentacija/Faza2/SSU/Specifikacija scenarija upotrebe funkcionalnosti brisanja objave od strane korisnika v1.1.docx
@@ -50,7 +50,6 @@
       <w:pPr>
         <w:jc w:val="left"/>
       </w:pPr>
-      <w:r/>
       <w:r/>
       <w:r/>
     </w:p>
@@ -540,7 +539,7 @@
     </w:p>
     <w:tbl>
       <w:tblPr>
-        <w:tblStyle w:val="676"/>
+        <w:tblStyle w:val="674"/>
         <w:tblW w:w="9506" w:type="dxa"/>
         <w:tblInd w:w="-108" w:type="dxa"/>
         <w:tblCellMar>
@@ -934,7 +933,6 @@
             <w:noWrap w:val="false"/>
           </w:tcPr>
           <w:p>
-            <w:r/>
             <w:r>
               <w:rPr>
                 <w:rFonts w:ascii="Times New Roman" w:hAnsi="Times New Roman" w:cs="Times New Roman" w:eastAsia="Times New Roman"/>
@@ -942,7 +940,6 @@
               </w:rPr>
               <w:t xml:space="preserve">Marko Jovanović</w:t>
             </w:r>
-            <w:r/>
             <w:r/>
           </w:p>
         </w:tc>
@@ -1201,7 +1198,7 @@
       <w:sdtContent>
         <w:p>
           <w:pPr>
-            <w:pStyle w:val="818"/>
+            <w:pStyle w:val="816"/>
             <w:jc w:val="center"/>
             <w:rPr>
               <w:color w:val="auto"/>
@@ -1224,7 +1221,7 @@
         </w:p>
         <w:p>
           <w:pPr>
-            <w:pStyle w:val="809"/>
+            <w:pStyle w:val="807"/>
           </w:pPr>
           <w:r>
             <w:rPr>
@@ -1255,7 +1252,7 @@
         </w:p>
         <w:p>
           <w:pPr>
-            <w:pStyle w:val="810"/>
+            <w:pStyle w:val="808"/>
             <w:ind w:left="216"/>
           </w:pPr>
           <w:r>
@@ -1275,7 +1272,7 @@
         </w:p>
         <w:p>
           <w:pPr>
-            <w:pStyle w:val="810"/>
+            <w:pStyle w:val="808"/>
             <w:ind w:left="216"/>
           </w:pPr>
           <w:r>
@@ -1319,7 +1316,7 @@
         </w:p>
         <w:p>
           <w:pPr>
-            <w:pStyle w:val="810"/>
+            <w:pStyle w:val="808"/>
             <w:ind w:left="216"/>
           </w:pPr>
           <w:r>
@@ -1339,7 +1336,7 @@
         </w:p>
         <w:p>
           <w:pPr>
-            <w:pStyle w:val="810"/>
+            <w:pStyle w:val="808"/>
             <w:ind w:left="216"/>
           </w:pPr>
           <w:r>
@@ -1367,7 +1364,7 @@
         </w:p>
         <w:p>
           <w:pPr>
-            <w:pStyle w:val="809"/>
+            <w:pStyle w:val="807"/>
           </w:pPr>
           <w:r>
             <w:rPr>
@@ -1403,7 +1400,7 @@
         </w:p>
         <w:p>
           <w:pPr>
-            <w:pStyle w:val="810"/>
+            <w:pStyle w:val="808"/>
             <w:ind w:left="216"/>
           </w:pPr>
           <w:r>
@@ -1429,7 +1426,7 @@
         </w:p>
         <w:p>
           <w:pPr>
-            <w:pStyle w:val="811"/>
+            <w:pStyle w:val="809"/>
             <w:ind w:left="0"/>
           </w:pPr>
           <w:r>
@@ -1553,7 +1550,7 @@
     </w:p>
     <w:p>
       <w:pPr>
-        <w:pStyle w:val="644"/>
+        <w:pStyle w:val="642"/>
         <w:numPr>
           <w:ilvl w:val="0"/>
           <w:numId w:val="1"/>
@@ -1584,7 +1581,7 @@
     </w:p>
     <w:p>
       <w:pPr>
-        <w:pStyle w:val="646"/>
+        <w:pStyle w:val="644"/>
         <w:numPr>
           <w:ilvl w:val="1"/>
           <w:numId w:val="2"/>
@@ -1680,7 +1677,7 @@
     </w:p>
     <w:p>
       <w:pPr>
-        <w:pStyle w:val="646"/>
+        <w:pStyle w:val="644"/>
         <w:numPr>
           <w:ilvl w:val="1"/>
           <w:numId w:val="2"/>
@@ -2087,7 +2084,7 @@
     </w:p>
     <w:p>
       <w:pPr>
-        <w:pStyle w:val="646"/>
+        <w:pStyle w:val="644"/>
         <w:numPr>
           <w:ilvl w:val="1"/>
           <w:numId w:val="2"/>
@@ -2117,7 +2114,7 @@
     </w:p>
     <w:p>
       <w:pPr>
-        <w:pStyle w:val="824"/>
+        <w:pStyle w:val="822"/>
         <w:numPr>
           <w:ilvl w:val="0"/>
           <w:numId w:val="3"/>
@@ -2162,7 +2159,7 @@
     </w:p>
     <w:p>
       <w:pPr>
-        <w:pStyle w:val="824"/>
+        <w:pStyle w:val="822"/>
         <w:numPr>
           <w:ilvl w:val="0"/>
           <w:numId w:val="3"/>
@@ -2335,7 +2332,7 @@
     </w:p>
     <w:p>
       <w:pPr>
-        <w:pStyle w:val="646"/>
+        <w:pStyle w:val="644"/>
         <w:numPr>
           <w:ilvl w:val="1"/>
           <w:numId w:val="2"/>
@@ -2379,7 +2376,7 @@
     </w:p>
     <w:tbl>
       <w:tblPr>
-        <w:tblStyle w:val="676"/>
+        <w:tblStyle w:val="674"/>
         <w:tblW w:w="0" w:type="auto"/>
         <w:jc w:val="center"/>
         <w:tblBorders>
@@ -2899,7 +2896,7 @@
     </w:p>
     <w:p>
       <w:pPr>
-        <w:pStyle w:val="644"/>
+        <w:pStyle w:val="642"/>
         <w:numPr>
           <w:ilvl w:val="0"/>
           <w:numId w:val="1"/>
@@ -2921,7 +2918,7 @@
     </w:p>
     <w:p>
       <w:pPr>
-        <w:pStyle w:val="646"/>
+        <w:pStyle w:val="644"/>
         <w:numPr>
           <w:ilvl w:val="1"/>
           <w:numId w:val="4"/>
@@ -3093,7 +3090,7 @@
     </w:p>
     <w:p>
       <w:pPr>
-        <w:pStyle w:val="824"/>
+        <w:pStyle w:val="822"/>
         <w:numPr>
           <w:ilvl w:val="0"/>
           <w:numId w:val="5"/>
@@ -3122,7 +3119,7 @@
     </w:p>
     <w:p>
       <w:pPr>
-        <w:pStyle w:val="824"/>
+        <w:pStyle w:val="822"/>
         <w:numPr>
           <w:ilvl w:val="0"/>
           <w:numId w:val="5"/>
@@ -3158,7 +3155,7 @@
     </w:p>
     <w:p>
       <w:pPr>
-        <w:pStyle w:val="824"/>
+        <w:pStyle w:val="822"/>
         <w:numPr>
           <w:ilvl w:val="0"/>
           <w:numId w:val="5"/>
@@ -3194,50 +3191,98 @@
     </w:p>
     <w:p>
       <w:pPr>
+        <w:ind w:left="0" w:firstLine="708"/>
+        <w:spacing w:after="160" w:line="259" w:lineRule="auto"/>
+        <w:rPr>
+          <w:color w:val="000000" w:themeColor="text1"/>
+          <w:sz w:val="24"/>
+          <w:szCs w:val="24"/>
+          <w:highlight w:val="none"/>
+        </w:rPr>
+      </w:pPr>
+      <w:r>
+        <w:rPr>
+          <w:color w:val="000000" w:themeColor="text1"/>
+          <w:sz w:val="24"/>
+          <w:szCs w:val="24"/>
+          <w:highlight w:val="none"/>
+          <w:u w:val="none"/>
+        </w:rPr>
+        <w:t xml:space="preserve">Prvi alternativni tok događaja(Došlo je do problema na serverskoj strani ili je </w:t>
+      </w:r>
+      <w:r>
+        <w:rPr>
+          <w:color w:val="000000" w:themeColor="text1"/>
+          <w:sz w:val="24"/>
+          <w:szCs w:val="24"/>
+          <w:highlight w:val="none"/>
+          <w:u w:val="none"/>
+        </w:rPr>
+        <w:tab/>
+        <w:t xml:space="preserve">problem u internet konekciji)</w:t>
+      </w:r>
+      <w:r>
+        <w:rPr>
+          <w:color w:val="000000" w:themeColor="text1"/>
+          <w:sz w:val="24"/>
+          <w:szCs w:val="24"/>
+          <w:highlight w:val="none"/>
+          <w:u w:val="none"/>
+        </w:rPr>
+        <w:t xml:space="preserve"> </w:t>
+      </w:r>
+      <w:r>
+        <w:rPr>
+          <w:color w:val="000000" w:themeColor="text1"/>
+          <w:sz w:val="24"/>
+          <w:szCs w:val="24"/>
+          <w:highlight w:val="none"/>
+        </w:rPr>
+        <w:t xml:space="preserve">:</w:t>
+      </w:r>
+      <w:r>
+        <w:rPr>
+          <w:color w:val="000000" w:themeColor="text1"/>
+          <w:sz w:val="24"/>
+          <w:szCs w:val="24"/>
+          <w:highlight w:val="none"/>
+        </w:rPr>
+      </w:r>
+    </w:p>
+    <w:p>
+      <w:pPr>
+        <w:ind w:left="0" w:firstLine="708"/>
+        <w:spacing w:after="160" w:line="259" w:lineRule="auto"/>
+        <w:rPr>
+          <w:color w:val="000000"/>
+        </w:rPr>
+      </w:pPr>
+      <w:r>
+        <w:rPr>
+          <w:color w:val="000000" w:themeColor="text1"/>
+          <w:sz w:val="24"/>
+          <w:szCs w:val="24"/>
+          <w:highlight w:val="none"/>
+        </w:rPr>
+        <w:t xml:space="preserve">3a. Korisniku se prikazuje poruka da radnja nije uspela i da pokuša ponovo</w:t>
+      </w:r>
+      <w:r>
+        <w:rPr>
+          <w:color w:val="000000" w:themeColor="text1"/>
+          <w:sz w:val="24"/>
+          <w:szCs w:val="24"/>
+          <w:highlight w:val="none"/>
+        </w:rPr>
+      </w:r>
+    </w:p>
+    <w:p>
+      <w:pPr>
         <w:ind w:left="360"/>
         <w:rPr>
           <w:color w:val="000000"/>
           <w:highlight w:val="none"/>
         </w:rPr>
       </w:pPr>
-      <w:r>
-        <w:rPr>
-          <w:color w:val="000000" w:themeColor="text1"/>
-          <w:sz w:val="34"/>
-          <w:szCs w:val="24"/>
-        </w:rPr>
-      </w:r>
-      <w:r>
-        <w:rPr>
-          <w:sz w:val="34"/>
-        </w:rPr>
-      </w:r>
-      <w:bookmarkStart w:id="9" w:name="_Toc98687807"/>
-      <w:r>
-        <w:rPr>
-          <w:b/>
-          <w:color w:val="000000" w:themeColor="text1"/>
-          <w:sz w:val="34"/>
-        </w:rPr>
-        <w:t xml:space="preserve">Posebni</w:t>
-      </w:r>
-      <w:r>
-        <w:rPr>
-          <w:b/>
-          <w:color w:val="000000" w:themeColor="text1"/>
-          <w:sz w:val="34"/>
-        </w:rPr>
-        <w:t xml:space="preserve"> </w:t>
-      </w:r>
-      <w:r>
-        <w:rPr>
-          <w:b/>
-          <w:color w:val="000000" w:themeColor="text1"/>
-          <w:sz w:val="34"/>
-        </w:rPr>
-        <w:t xml:space="preserve">zahtevi</w:t>
-      </w:r>
-      <w:bookmarkEnd w:id="9"/>
       <w:r>
         <w:rPr>
           <w:b/>
@@ -3247,6 +3292,74 @@
           <w:highlight w:val="none"/>
         </w:rPr>
       </w:r>
+      <w:r>
+        <w:rPr>
+          <w:b/>
+          <w:color w:val="000000"/>
+          <w:sz w:val="34"/>
+          <w:szCs w:val="24"/>
+          <w:highlight w:val="none"/>
+        </w:rPr>
+      </w:r>
+    </w:p>
+    <w:p>
+      <w:pPr>
+        <w:ind w:left="360"/>
+        <w:rPr>
+          <w:b/>
+          <w:color w:val="000000"/>
+          <w:sz w:val="34"/>
+          <w:szCs w:val="24"/>
+          <w:highlight w:val="none"/>
+        </w:rPr>
+      </w:pPr>
+      <w:r>
+        <w:rPr>
+          <w:color w:val="000000" w:themeColor="text1"/>
+          <w:sz w:val="34"/>
+          <w:szCs w:val="24"/>
+        </w:rPr>
+      </w:r>
+      <w:r>
+        <w:rPr>
+          <w:sz w:val="34"/>
+        </w:rPr>
+      </w:r>
+      <w:bookmarkStart w:id="9" w:name="_Toc98687807"/>
+      <w:r>
+        <w:rPr>
+          <w:b/>
+          <w:color w:val="000000" w:themeColor="text1"/>
+          <w:sz w:val="34"/>
+        </w:rPr>
+        <w:t xml:space="preserve">Posebni</w:t>
+      </w:r>
+      <w:r>
+        <w:rPr>
+          <w:b/>
+          <w:color w:val="000000" w:themeColor="text1"/>
+          <w:sz w:val="34"/>
+        </w:rPr>
+        <w:t xml:space="preserve"> </w:t>
+      </w:r>
+      <w:r>
+        <w:rPr>
+          <w:b/>
+          <w:color w:val="000000" w:themeColor="text1"/>
+          <w:sz w:val="34"/>
+        </w:rPr>
+        <w:t xml:space="preserve">zahtevi</w:t>
+      </w:r>
+      <w:bookmarkEnd w:id="9"/>
+      <w:r>
+        <w:rPr>
+          <w:b/>
+          <w:color w:val="000000"/>
+          <w:sz w:val="34"/>
+          <w:szCs w:val="24"/>
+          <w:highlight w:val="none"/>
+        </w:rPr>
+      </w:r>
       <w:r/>
     </w:p>
     <w:p>
@@ -3283,7 +3396,7 @@
     </w:p>
     <w:p>
       <w:pPr>
-        <w:pStyle w:val="646"/>
+        <w:pStyle w:val="644"/>
         <w:numPr>
           <w:ilvl w:val="1"/>
           <w:numId w:val="4"/>
@@ -4023,11 +4136,11 @@
     <w:lsdException w:name="Bibliography" w:uiPriority="37"/>
     <w:lsdException w:name="TOC Heading" w:uiPriority="39" w:qFormat="1"/>
   </w:latentStyles>
-  <w:style w:type="paragraph" w:styleId="644">
+  <w:style w:type="paragraph" w:styleId="642">
     <w:name w:val="Heading 1"/>
-    <w:basedOn w:val="820"/>
-    <w:next w:val="820"/>
-    <w:link w:val="645"/>
+    <w:basedOn w:val="818"/>
+    <w:next w:val="818"/>
+    <w:link w:val="643"/>
     <w:uiPriority w:val="9"/>
     <w:qFormat/>
     <w:pPr>
@@ -4042,9 +4155,9 @@
       <w:szCs w:val="40"/>
     </w:rPr>
   </w:style>
-  <w:style w:type="character" w:styleId="645">
+  <w:style w:type="character" w:styleId="643">
     <w:name w:val="Heading 1 Char"/>
-    <w:link w:val="644"/>
+    <w:link w:val="642"/>
     <w:uiPriority w:val="9"/>
     <w:rPr>
       <w:rFonts w:ascii="Arial" w:hAnsi="Arial" w:cs="Arial" w:eastAsia="Arial"/>
@@ -4052,11 +4165,11 @@
       <w:szCs w:val="40"/>
     </w:rPr>
   </w:style>
-  <w:style w:type="paragraph" w:styleId="646">
+  <w:style w:type="paragraph" w:styleId="644">
     <w:name w:val="Heading 2"/>
-    <w:basedOn w:val="820"/>
-    <w:next w:val="820"/>
-    <w:link w:val="647"/>
+    <w:basedOn w:val="818"/>
+    <w:next w:val="818"/>
+    <w:link w:val="645"/>
     <w:uiPriority w:val="9"/>
     <w:unhideWhenUsed/>
     <w:qFormat/>
@@ -4071,20 +4184,20 @@
       <w:sz w:val="34"/>
     </w:rPr>
   </w:style>
-  <w:style w:type="character" w:styleId="647">
+  <w:style w:type="character" w:styleId="645">
     <w:name w:val="Heading 2 Char"/>
-    <w:link w:val="646"/>
+    <w:link w:val="644"/>
     <w:uiPriority w:val="9"/>
     <w:rPr>
       <w:rFonts w:ascii="Arial" w:hAnsi="Arial" w:cs="Arial" w:eastAsia="Arial"/>
       <w:sz w:val="34"/>
     </w:rPr>
   </w:style>
-  <w:style w:type="paragraph" w:styleId="648">
+  <w:style w:type="paragraph" w:styleId="646">
     <w:name w:val="Heading 3"/>
-    <w:basedOn w:val="820"/>
-    <w:next w:val="820"/>
-    <w:link w:val="649"/>
+    <w:basedOn w:val="818"/>
+    <w:next w:val="818"/>
+    <w:link w:val="647"/>
     <w:uiPriority w:val="9"/>
     <w:unhideWhenUsed/>
     <w:qFormat/>
@@ -4100,9 +4213,9 @@
       <w:szCs w:val="30"/>
     </w:rPr>
   </w:style>
-  <w:style w:type="character" w:styleId="649">
+  <w:style w:type="character" w:styleId="647">
     <w:name w:val="Heading 3 Char"/>
-    <w:link w:val="648"/>
+    <w:link w:val="646"/>
     <w:uiPriority w:val="9"/>
     <w:rPr>
       <w:rFonts w:ascii="Arial" w:hAnsi="Arial" w:cs="Arial" w:eastAsia="Arial"/>
@@ -4110,11 +4223,11 @@
       <w:szCs w:val="30"/>
     </w:rPr>
   </w:style>
-  <w:style w:type="paragraph" w:styleId="650">
+  <w:style w:type="paragraph" w:styleId="648">
     <w:name w:val="Heading 4"/>
-    <w:basedOn w:val="820"/>
-    <w:next w:val="820"/>
-    <w:link w:val="651"/>
+    <w:basedOn w:val="818"/>
+    <w:next w:val="818"/>
+    <w:link w:val="649"/>
     <w:uiPriority w:val="9"/>
     <w:unhideWhenUsed/>
     <w:qFormat/>
@@ -4132,9 +4245,9 @@
       <w:szCs w:val="26"/>
     </w:rPr>
   </w:style>
-  <w:style w:type="character" w:styleId="651">
+  <w:style w:type="character" w:styleId="649">
     <w:name w:val="Heading 4 Char"/>
-    <w:link w:val="650"/>
+    <w:link w:val="648"/>
     <w:uiPriority w:val="9"/>
     <w:rPr>
       <w:rFonts w:ascii="Arial" w:hAnsi="Arial" w:cs="Arial" w:eastAsia="Arial"/>
@@ -4144,11 +4257,11 @@
       <w:szCs w:val="26"/>
     </w:rPr>
   </w:style>
-  <w:style w:type="paragraph" w:styleId="652">
+  <w:style w:type="paragraph" w:styleId="650">
     <w:name w:val="Heading 5"/>
-    <w:basedOn w:val="820"/>
-    <w:next w:val="820"/>
-    <w:link w:val="653"/>
+    <w:basedOn w:val="818"/>
+    <w:next w:val="818"/>
+    <w:link w:val="651"/>
     <w:uiPriority w:val="9"/>
     <w:unhideWhenUsed/>
     <w:qFormat/>
@@ -4166,9 +4279,9 @@
       <w:szCs w:val="24"/>
     </w:rPr>
   </w:style>
-  <w:style w:type="character" w:styleId="653">
+  <w:style w:type="character" w:styleId="651">
     <w:name w:val="Heading 5 Char"/>
-    <w:link w:val="652"/>
+    <w:link w:val="650"/>
     <w:uiPriority w:val="9"/>
     <w:rPr>
       <w:rFonts w:ascii="Arial" w:hAnsi="Arial" w:cs="Arial" w:eastAsia="Arial"/>
@@ -4178,11 +4291,11 @@
       <w:szCs w:val="24"/>
     </w:rPr>
   </w:style>
-  <w:style w:type="paragraph" w:styleId="654">
+  <w:style w:type="paragraph" w:styleId="652">
     <w:name w:val="Heading 6"/>
-    <w:basedOn w:val="820"/>
-    <w:next w:val="820"/>
-    <w:link w:val="655"/>
+    <w:basedOn w:val="818"/>
+    <w:next w:val="818"/>
+    <w:link w:val="653"/>
     <w:uiPriority w:val="9"/>
     <w:unhideWhenUsed/>
     <w:qFormat/>
@@ -4200,9 +4313,9 @@
       <w:szCs w:val="22"/>
     </w:rPr>
   </w:style>
-  <w:style w:type="character" w:styleId="655">
+  <w:style w:type="character" w:styleId="653">
     <w:name w:val="Heading 6 Char"/>
-    <w:link w:val="654"/>
+    <w:link w:val="652"/>
     <w:uiPriority w:val="9"/>
     <w:rPr>
       <w:rFonts w:ascii="Arial" w:hAnsi="Arial" w:cs="Arial" w:eastAsia="Arial"/>
@@ -4212,11 +4325,11 @@
       <w:szCs w:val="22"/>
     </w:rPr>
   </w:style>
-  <w:style w:type="paragraph" w:styleId="656">
+  <w:style w:type="paragraph" w:styleId="654">
     <w:name w:val="Heading 7"/>
-    <w:basedOn w:val="820"/>
-    <w:next w:val="820"/>
-    <w:link w:val="657"/>
+    <w:basedOn w:val="818"/>
+    <w:next w:val="818"/>
+    <w:link w:val="655"/>
     <w:uiPriority w:val="9"/>
     <w:unhideWhenUsed/>
     <w:qFormat/>
@@ -4236,9 +4349,9 @@
       <w:szCs w:val="22"/>
     </w:rPr>
   </w:style>
-  <w:style w:type="character" w:styleId="657">
+  <w:style w:type="character" w:styleId="655">
     <w:name w:val="Heading 7 Char"/>
-    <w:link w:val="656"/>
+    <w:link w:val="654"/>
     <w:uiPriority w:val="9"/>
     <w:rPr>
       <w:rFonts w:ascii="Arial" w:hAnsi="Arial" w:cs="Arial" w:eastAsia="Arial"/>
@@ -4250,11 +4363,11 @@
       <w:szCs w:val="22"/>
     </w:rPr>
   </w:style>
-  <w:style w:type="paragraph" w:styleId="658">
+  <w:style w:type="paragraph" w:styleId="656">
     <w:name w:val="Heading 8"/>
-    <w:basedOn w:val="820"/>
-    <w:next w:val="820"/>
-    <w:link w:val="659"/>
+    <w:basedOn w:val="818"/>
+    <w:next w:val="818"/>
+    <w:link w:val="657"/>
     <w:uiPriority w:val="9"/>
     <w:unhideWhenUsed/>
     <w:qFormat/>
@@ -4272,9 +4385,9 @@
       <w:szCs w:val="22"/>
     </w:rPr>
   </w:style>
-  <w:style w:type="character" w:styleId="659">
+  <w:style w:type="character" w:styleId="657">
     <w:name w:val="Heading 8 Char"/>
-    <w:link w:val="658"/>
+    <w:link w:val="656"/>
     <w:uiPriority w:val="9"/>
     <w:rPr>
       <w:rFonts w:ascii="Arial" w:hAnsi="Arial" w:cs="Arial" w:eastAsia="Arial"/>
@@ -4284,11 +4397,11 @@
       <w:szCs w:val="22"/>
     </w:rPr>
   </w:style>
-  <w:style w:type="paragraph" w:styleId="660">
+  <w:style w:type="paragraph" w:styleId="658">
     <w:name w:val="Heading 9"/>
-    <w:basedOn w:val="820"/>
-    <w:next w:val="820"/>
-    <w:link w:val="661"/>
+    <w:basedOn w:val="818"/>
+    <w:next w:val="818"/>
+    <w:link w:val="659"/>
     <w:uiPriority w:val="9"/>
     <w:unhideWhenUsed/>
     <w:qFormat/>
@@ -4306,9 +4419,9 @@
       <w:szCs w:val="21"/>
     </w:rPr>
   </w:style>
-  <w:style w:type="character" w:styleId="661">
+  <w:style w:type="character" w:styleId="659">
     <w:name w:val="Heading 9 Char"/>
-    <w:link w:val="660"/>
+    <w:link w:val="658"/>
     <w:uiPriority w:val="9"/>
     <w:rPr>
       <w:rFonts w:ascii="Arial" w:hAnsi="Arial" w:cs="Arial" w:eastAsia="Arial"/>
@@ -4318,11 +4431,11 @@
       <w:szCs w:val="21"/>
     </w:rPr>
   </w:style>
-  <w:style w:type="paragraph" w:styleId="662">
+  <w:style w:type="paragraph" w:styleId="660">
     <w:name w:val="Title"/>
-    <w:basedOn w:val="820"/>
-    <w:next w:val="820"/>
-    <w:link w:val="663"/>
+    <w:basedOn w:val="818"/>
+    <w:next w:val="818"/>
+    <w:link w:val="661"/>
     <w:uiPriority w:val="10"/>
     <w:qFormat/>
     <w:pPr>
@@ -4334,20 +4447,20 @@
       <w:szCs w:val="48"/>
     </w:rPr>
   </w:style>
-  <w:style w:type="character" w:styleId="663">
+  <w:style w:type="character" w:styleId="661">
     <w:name w:val="Title Char"/>
-    <w:link w:val="662"/>
+    <w:link w:val="660"/>
     <w:uiPriority w:val="10"/>
     <w:rPr>
       <w:sz w:val="48"/>
       <w:szCs w:val="48"/>
     </w:rPr>
   </w:style>
-  <w:style w:type="paragraph" w:styleId="664">
+  <w:style w:type="paragraph" w:styleId="662">
     <w:name w:val="Subtitle"/>
-    <w:basedOn w:val="820"/>
-    <w:next w:val="820"/>
-    <w:link w:val="665"/>
+    <w:basedOn w:val="818"/>
+    <w:next w:val="818"/>
+    <w:link w:val="663"/>
     <w:uiPriority w:val="11"/>
     <w:qFormat/>
     <w:pPr>
@@ -4358,20 +4471,20 @@
       <w:szCs w:val="24"/>
     </w:rPr>
   </w:style>
-  <w:style w:type="character" w:styleId="665">
+  <w:style w:type="character" w:styleId="663">
     <w:name w:val="Subtitle Char"/>
-    <w:link w:val="664"/>
+    <w:link w:val="662"/>
     <w:uiPriority w:val="11"/>
     <w:rPr>
       <w:sz w:val="24"/>
       <w:szCs w:val="24"/>
     </w:rPr>
   </w:style>
-  <w:style w:type="paragraph" w:styleId="666">
+  <w:style w:type="paragraph" w:styleId="664">
     <w:name w:val="Quote"/>
-    <w:basedOn w:val="820"/>
-    <w:next w:val="820"/>
-    <w:link w:val="667"/>
+    <w:basedOn w:val="818"/>
+    <w:next w:val="818"/>
+    <w:link w:val="665"/>
     <w:uiPriority w:val="29"/>
     <w:qFormat/>
     <w:pPr>
@@ -4381,19 +4494,19 @@
       <w:i/>
     </w:rPr>
   </w:style>
-  <w:style w:type="character" w:styleId="667">
+  <w:style w:type="character" w:styleId="665">
     <w:name w:val="Quote Char"/>
-    <w:link w:val="666"/>
+    <w:link w:val="664"/>
     <w:uiPriority w:val="29"/>
     <w:rPr>
       <w:i/>
     </w:rPr>
   </w:style>
-  <w:style w:type="paragraph" w:styleId="668">
+  <w:style w:type="paragraph" w:styleId="666">
     <w:name w:val="Intense Quote"/>
-    <w:basedOn w:val="820"/>
-    <w:next w:val="820"/>
-    <w:link w:val="669"/>
+    <w:basedOn w:val="818"/>
+    <w:next w:val="818"/>
+    <w:link w:val="667"/>
     <w:uiPriority w:val="30"/>
     <w:qFormat/>
     <w:pPr>
@@ -4411,18 +4524,18 @@
       <w:i/>
     </w:rPr>
   </w:style>
-  <w:style w:type="character" w:styleId="669">
+  <w:style w:type="character" w:styleId="667">
     <w:name w:val="Intense Quote Char"/>
-    <w:link w:val="668"/>
+    <w:link w:val="666"/>
     <w:uiPriority w:val="30"/>
     <w:rPr>
       <w:i/>
     </w:rPr>
   </w:style>
-  <w:style w:type="paragraph" w:styleId="670">
+  <w:style w:type="paragraph" w:styleId="668">
     <w:name w:val="Header"/>
-    <w:basedOn w:val="820"/>
-    <w:link w:val="671"/>
+    <w:basedOn w:val="818"/>
+    <w:link w:val="669"/>
     <w:uiPriority w:val="99"/>
     <w:unhideWhenUsed/>
     <w:pPr>
@@ -4433,15 +4546,15 @@
       </w:tabs>
     </w:pPr>
   </w:style>
-  <w:style w:type="character" w:styleId="671">
+  <w:style w:type="character" w:styleId="669">
     <w:name w:val="Header Char"/>
-    <w:link w:val="670"/>
+    <w:link w:val="668"/>
     <w:uiPriority w:val="99"/>
   </w:style>
-  <w:style w:type="paragraph" w:styleId="672">
+  <w:style w:type="paragraph" w:styleId="670">
     <w:name w:val="Footer"/>
-    <w:basedOn w:val="820"/>
-    <w:link w:val="675"/>
+    <w:basedOn w:val="818"/>
+    <w:link w:val="673"/>
     <w:uiPriority w:val="99"/>
     <w:unhideWhenUsed/>
     <w:pPr>
@@ -4452,15 +4565,15 @@
       </w:tabs>
     </w:pPr>
   </w:style>
-  <w:style w:type="character" w:styleId="673">
+  <w:style w:type="character" w:styleId="671">
     <w:name w:val="Footer Char"/>
-    <w:link w:val="672"/>
+    <w:link w:val="670"/>
     <w:uiPriority w:val="99"/>
   </w:style>
-  <w:style w:type="paragraph" w:styleId="674">
+  <w:style w:type="paragraph" w:styleId="672">
     <w:name w:val="Caption"/>
-    <w:basedOn w:val="820"/>
-    <w:next w:val="820"/>
+    <w:basedOn w:val="818"/>
+    <w:next w:val="818"/>
     <w:uiPriority w:val="35"/>
     <w:semiHidden/>
     <w:unhideWhenUsed/>
@@ -4476,15 +4589,15 @@
       <w:szCs w:val="18"/>
     </w:rPr>
   </w:style>
-  <w:style w:type="character" w:styleId="675">
+  <w:style w:type="character" w:styleId="673">
     <w:name w:val="Caption Char"/>
-    <w:basedOn w:val="674"/>
-    <w:link w:val="672"/>
+    <w:basedOn w:val="672"/>
+    <w:link w:val="670"/>
     <w:uiPriority w:val="99"/>
   </w:style>
-  <w:style w:type="table" w:styleId="676">
+  <w:style w:type="table" w:styleId="674">
     <w:name w:val="Table Grid"/>
-    <w:basedOn w:val="821"/>
+    <w:basedOn w:val="819"/>
     <w:uiPriority w:val="59"/>
     <w:pPr>
       <w:spacing w:after="0" w:line="240" w:lineRule="auto"/>
@@ -4507,9 +4620,9 @@
       </w:tblCellMar>
     </w:tblPr>
   </w:style>
-  <w:style w:type="table" w:styleId="677">
+  <w:style w:type="table" w:styleId="675">
     <w:name w:val="Table Grid Light"/>
-    <w:basedOn w:val="821"/>
+    <w:basedOn w:val="819"/>
     <w:uiPriority w:val="59"/>
     <w:pPr>
       <w:spacing w:after="0" w:line="240" w:lineRule="auto"/>
@@ -4532,9 +4645,9 @@
       </w:tblCellMar>
     </w:tblPr>
   </w:style>
-  <w:style w:type="table" w:styleId="678">
+  <w:style w:type="table" w:styleId="676">
     <w:name w:val="Plain Table 1"/>
-    <w:basedOn w:val="821"/>
+    <w:basedOn w:val="819"/>
     <w:uiPriority w:val="59"/>
     <w:pPr>
       <w:spacing w:after="0" w:line="240" w:lineRule="auto"/>
@@ -4599,9 +4712,9 @@
       </w:rPr>
     </w:tblStylePr>
   </w:style>
-  <w:style w:type="table" w:styleId="679">
+  <w:style w:type="table" w:styleId="677">
     <w:name w:val="Plain Table 2"/>
-    <w:basedOn w:val="821"/>
+    <w:basedOn w:val="819"/>
     <w:uiPriority w:val="59"/>
     <w:pPr>
       <w:spacing w:after="0" w:line="240" w:lineRule="auto"/>
@@ -4684,9 +4797,9 @@
       </w:rPr>
     </w:tblStylePr>
   </w:style>
-  <w:style w:type="table" w:styleId="680">
+  <w:style w:type="table" w:styleId="678">
     <w:name w:val="Plain Table 3"/>
-    <w:basedOn w:val="821"/>
+    <w:basedOn w:val="819"/>
     <w:uiPriority w:val="99"/>
     <w:pPr>
       <w:spacing w:after="0" w:line="240" w:lineRule="auto"/>
@@ -4761,9 +4874,9 @@
       </w:rPr>
     </w:tblStylePr>
   </w:style>
-  <w:style w:type="table" w:styleId="681">
+  <w:style w:type="table" w:styleId="679">
     <w:name w:val="Plain Table 4"/>
-    <w:basedOn w:val="821"/>
+    <w:basedOn w:val="819"/>
     <w:uiPriority w:val="99"/>
     <w:pPr>
       <w:spacing w:after="0" w:line="240" w:lineRule="auto"/>
@@ -4818,9 +4931,9 @@
       </w:rPr>
     </w:tblStylePr>
   </w:style>
-  <w:style w:type="table" w:styleId="682">
+  <w:style w:type="table" w:styleId="680">
     <w:name w:val="Plain Table 5"/>
-    <w:basedOn w:val="821"/>
+    <w:basedOn w:val="819"/>
     <w:uiPriority w:val="99"/>
     <w:pPr>
       <w:spacing w:after="0" w:line="240" w:lineRule="auto"/>
@@ -4906,9 +5019,9 @@
       </w:tcPr>
     </w:tblStylePr>
   </w:style>
-  <w:style w:type="table" w:styleId="683">
+  <w:style w:type="table" w:styleId="681">
     <w:name w:val="Grid Table 1 Light"/>
-    <w:basedOn w:val="821"/>
+    <w:basedOn w:val="819"/>
     <w:uiPriority w:val="99"/>
     <w:pPr>
       <w:spacing w:after="0" w:line="240" w:lineRule="auto"/>
@@ -4971,9 +5084,9 @@
       </w:rPr>
     </w:tblStylePr>
   </w:style>
-  <w:style w:type="table" w:styleId="684">
+  <w:style w:type="table" w:styleId="682">
     <w:name w:val="Grid Table 1 Light - Accent 1"/>
-    <w:basedOn w:val="821"/>
+    <w:basedOn w:val="819"/>
     <w:uiPriority w:val="99"/>
     <w:pPr>
       <w:spacing w:after="0" w:line="240" w:lineRule="auto"/>
@@ -5036,9 +5149,9 @@
       </w:rPr>
     </w:tblStylePr>
   </w:style>
-  <w:style w:type="table" w:styleId="685">
+  <w:style w:type="table" w:styleId="683">
     <w:name w:val="Grid Table 1 Light - Accent 2"/>
-    <w:basedOn w:val="821"/>
+    <w:basedOn w:val="819"/>
     <w:uiPriority w:val="99"/>
     <w:pPr>
       <w:spacing w:after="0" w:line="240" w:lineRule="auto"/>
@@ -5101,9 +5214,9 @@
       </w:rPr>
     </w:tblStylePr>
   </w:style>
-  <w:style w:type="table" w:styleId="686">
+  <w:style w:type="table" w:styleId="684">
     <w:name w:val="Grid Table 1 Light - Accent 3"/>
-    <w:basedOn w:val="821"/>
+    <w:basedOn w:val="819"/>
     <w:uiPriority w:val="99"/>
     <w:pPr>
       <w:spacing w:after="0" w:line="240" w:lineRule="auto"/>
@@ -5166,9 +5279,9 @@
       </w:rPr>
     </w:tblStylePr>
   </w:style>
-  <w:style w:type="table" w:styleId="687">
+  <w:style w:type="table" w:styleId="685">
     <w:name w:val="Grid Table 1 Light - Accent 4"/>
-    <w:basedOn w:val="821"/>
+    <w:basedOn w:val="819"/>
     <w:uiPriority w:val="99"/>
     <w:pPr>
       <w:spacing w:after="0" w:line="240" w:lineRule="auto"/>
@@ -5231,9 +5344,9 @@
       </w:rPr>
     </w:tblStylePr>
   </w:style>
-  <w:style w:type="table" w:styleId="688">
+  <w:style w:type="table" w:styleId="686">
     <w:name w:val="Grid Table 1 Light - Accent 5"/>
-    <w:basedOn w:val="821"/>
+    <w:basedOn w:val="819"/>
     <w:uiPriority w:val="99"/>
     <w:pPr>
       <w:spacing w:after="0" w:line="240" w:lineRule="auto"/>
@@ -5296,9 +5409,9 @@
       </w:rPr>
     </w:tblStylePr>
   </w:style>
-  <w:style w:type="table" w:styleId="689">
+  <w:style w:type="table" w:styleId="687">
     <w:name w:val="Grid Table 1 Light - Accent 6"/>
-    <w:basedOn w:val="821"/>
+    <w:basedOn w:val="819"/>
     <w:uiPriority w:val="99"/>
     <w:pPr>
       <w:spacing w:after="0" w:line="240" w:lineRule="auto"/>
@@ -5361,9 +5474,9 @@
       </w:rPr>
     </w:tblStylePr>
   </w:style>
-  <w:style w:type="table" w:styleId="690">
+  <w:style w:type="table" w:styleId="688">
     <w:name w:val="Grid Table 2"/>
-    <w:basedOn w:val="821"/>
+    <w:basedOn w:val="819"/>
     <w:uiPriority w:val="99"/>
     <w:pPr>
       <w:spacing w:after="0" w:line="240" w:lineRule="auto"/>
@@ -5441,9 +5554,9 @@
       </w:tcPr>
     </w:tblStylePr>
   </w:style>
-  <w:style w:type="table" w:styleId="691">
+  <w:style w:type="table" w:styleId="689">
     <w:name w:val="Grid Table 2 - Accent 1"/>
-    <w:basedOn w:val="821"/>
+    <w:basedOn w:val="819"/>
     <w:uiPriority w:val="99"/>
     <w:pPr>
       <w:spacing w:after="0" w:line="240" w:lineRule="auto"/>
@@ -5521,9 +5634,9 @@
       </w:tcPr>
     </w:tblStylePr>
   </w:style>
-  <w:style w:type="table" w:styleId="692">
+  <w:style w:type="table" w:styleId="690">
     <w:name w:val="Grid Table 2 - Accent 2"/>
-    <w:basedOn w:val="821"/>
+    <w:basedOn w:val="819"/>
     <w:uiPriority w:val="99"/>
     <w:pPr>
       <w:spacing w:after="0" w:line="240" w:lineRule="auto"/>
@@ -5601,9 +5714,9 @@
       </w:tcPr>
     </w:tblStylePr>
   </w:style>
-  <w:style w:type="table" w:styleId="693">
+  <w:style w:type="table" w:styleId="691">
     <w:name w:val="Grid Table 2 - Accent 3"/>
-    <w:basedOn w:val="821"/>
+    <w:basedOn w:val="819"/>
     <w:uiPriority w:val="99"/>
     <w:pPr>
       <w:spacing w:after="0" w:line="240" w:lineRule="auto"/>
@@ -5681,9 +5794,9 @@
       </w:tcPr>
     </w:tblStylePr>
   </w:style>
-  <w:style w:type="table" w:styleId="694">
+  <w:style w:type="table" w:styleId="692">
     <w:name w:val="Grid Table 2 - Accent 4"/>
-    <w:basedOn w:val="821"/>
+    <w:basedOn w:val="819"/>
     <w:uiPriority w:val="99"/>
     <w:pPr>
       <w:spacing w:after="0" w:line="240" w:lineRule="auto"/>
@@ -5761,9 +5874,9 @@
       </w:tcPr>
     </w:tblStylePr>
   </w:style>
-  <w:style w:type="table" w:styleId="695">
+  <w:style w:type="table" w:styleId="693">
     <w:name w:val="Grid Table 2 - Accent 5"/>
-    <w:basedOn w:val="821"/>
+    <w:basedOn w:val="819"/>
     <w:uiPriority w:val="99"/>
     <w:pPr>
       <w:spacing w:after="0" w:line="240" w:lineRule="auto"/>
@@ -5841,9 +5954,9 @@
       </w:tcPr>
     </w:tblStylePr>
   </w:style>
-  <w:style w:type="table" w:styleId="696">
+  <w:style w:type="table" w:styleId="694">
     <w:name w:val="Grid Table 2 - Accent 6"/>
-    <w:basedOn w:val="821"/>
+    <w:basedOn w:val="819"/>
     <w:uiPriority w:val="99"/>
     <w:pPr>
       <w:spacing w:after="0" w:line="240" w:lineRule="auto"/>
@@ -5921,9 +6034,9 @@
       </w:tcPr>
     </w:tblStylePr>
   </w:style>
-  <w:style w:type="table" w:styleId="697">
+  <w:style w:type="table" w:styleId="695">
     <w:name w:val="Grid Table 3"/>
-    <w:basedOn w:val="821"/>
+    <w:basedOn w:val="819"/>
     <w:uiPriority w:val="99"/>
     <w:pPr>
       <w:spacing w:after="0" w:line="240" w:lineRule="auto"/>
@@ -6022,9 +6135,9 @@
       </w:tcPr>
     </w:tblStylePr>
   </w:style>
-  <w:style w:type="table" w:styleId="698">
+  <w:style w:type="table" w:styleId="696">
     <w:name w:val="Grid Table 3 - Accent 1"/>
-    <w:basedOn w:val="821"/>
+    <w:basedOn w:val="819"/>
     <w:uiPriority w:val="99"/>
     <w:pPr>
       <w:spacing w:after="0" w:line="240" w:lineRule="auto"/>
@@ -6123,9 +6236,9 @@
       </w:tcPr>
     </w:tblStylePr>
   </w:style>
-  <w:style w:type="table" w:styleId="699">
+  <w:style w:type="table" w:styleId="697">
     <w:name w:val="Grid Table 3 - Accent 2"/>
-    <w:basedOn w:val="821"/>
+    <w:basedOn w:val="819"/>
     <w:uiPriority w:val="99"/>
     <w:pPr>
       <w:spacing w:after="0" w:line="240" w:lineRule="auto"/>
@@ -6224,9 +6337,9 @@
       </w:tcPr>
     </w:tblStylePr>
   </w:style>
-  <w:style w:type="table" w:styleId="700">
+  <w:style w:type="table" w:styleId="698">
     <w:name w:val="Grid Table 3 - Accent 3"/>
-    <w:basedOn w:val="821"/>
+    <w:basedOn w:val="819"/>
     <w:uiPriority w:val="99"/>
     <w:pPr>
       <w:spacing w:after="0" w:line="240" w:lineRule="auto"/>
@@ -6325,9 +6438,9 @@
       </w:tcPr>
     </w:tblStylePr>
   </w:style>
-  <w:style w:type="table" w:styleId="701">
+  <w:style w:type="table" w:styleId="699">
     <w:name w:val="Grid Table 3 - Accent 4"/>
-    <w:basedOn w:val="821"/>
+    <w:basedOn w:val="819"/>
     <w:uiPriority w:val="99"/>
     <w:pPr>
       <w:spacing w:after="0" w:line="240" w:lineRule="auto"/>
@@ -6426,9 +6539,9 @@
       </w:tcPr>
     </w:tblStylePr>
   </w:style>
-  <w:style w:type="table" w:styleId="702">
+  <w:style w:type="table" w:styleId="700">
     <w:name w:val="Grid Table 3 - Accent 5"/>
-    <w:basedOn w:val="821"/>
+    <w:basedOn w:val="819"/>
     <w:uiPriority w:val="99"/>
     <w:pPr>
       <w:spacing w:after="0" w:line="240" w:lineRule="auto"/>
@@ -6527,9 +6640,9 @@
       </w:tcPr>
     </w:tblStylePr>
   </w:style>
-  <w:style w:type="table" w:styleId="703">
+  <w:style w:type="table" w:styleId="701">
     <w:name w:val="Grid Table 3 - Accent 6"/>
-    <w:basedOn w:val="821"/>
+    <w:basedOn w:val="819"/>
     <w:uiPriority w:val="99"/>
     <w:pPr>
       <w:spacing w:after="0" w:line="240" w:lineRule="auto"/>
@@ -6628,9 +6741,9 @@
       </w:tcPr>
     </w:tblStylePr>
   </w:style>
-  <w:style w:type="table" w:styleId="704">
+  <w:style w:type="table" w:styleId="702">
     <w:name w:val="Grid Table 4"/>
-    <w:basedOn w:val="821"/>
+    <w:basedOn w:val="819"/>
     <w:uiPriority w:val="59"/>
     <w:pPr>
       <w:spacing w:after="0" w:line="240" w:lineRule="auto"/>
@@ -6709,9 +6822,9 @@
       </w:tcPr>
     </w:tblStylePr>
   </w:style>
-  <w:style w:type="table" w:styleId="705">
+  <w:style w:type="table" w:styleId="703">
     <w:name w:val="Grid Table 4 - Accent 1"/>
-    <w:basedOn w:val="821"/>
+    <w:basedOn w:val="819"/>
     <w:uiPriority w:val="59"/>
     <w:pPr>
       <w:spacing w:after="0" w:line="240" w:lineRule="auto"/>
@@ -6790,9 +6903,9 @@
       </w:tcPr>
     </w:tblStylePr>
   </w:style>
-  <w:style w:type="table" w:styleId="706">
+  <w:style w:type="table" w:styleId="704">
     <w:name w:val="Grid Table 4 - Accent 2"/>
-    <w:basedOn w:val="821"/>
+    <w:basedOn w:val="819"/>
     <w:uiPriority w:val="59"/>
     <w:pPr>
       <w:spacing w:after="0" w:line="240" w:lineRule="auto"/>
@@ -6871,9 +6984,9 @@
       </w:tcPr>
     </w:tblStylePr>
   </w:style>
-  <w:style w:type="table" w:styleId="707">
+  <w:style w:type="table" w:styleId="705">
     <w:name w:val="Grid Table 4 - Accent 3"/>
-    <w:basedOn w:val="821"/>
+    <w:basedOn w:val="819"/>
     <w:uiPriority w:val="59"/>
     <w:pPr>
       <w:spacing w:after="0" w:line="240" w:lineRule="auto"/>
@@ -6952,9 +7065,9 @@
       </w:tcPr>
     </w:tblStylePr>
   </w:style>
-  <w:style w:type="table" w:styleId="708">
+  <w:style w:type="table" w:styleId="706">
     <w:name w:val="Grid Table 4 - Accent 4"/>
-    <w:basedOn w:val="821"/>
+    <w:basedOn w:val="819"/>
     <w:uiPriority w:val="59"/>
     <w:pPr>
       <w:spacing w:after="0" w:line="240" w:lineRule="auto"/>
@@ -7033,9 +7146,9 @@
       </w:tcPr>
     </w:tblStylePr>
   </w:style>
-  <w:style w:type="table" w:styleId="709">
+  <w:style w:type="table" w:styleId="707">
     <w:name w:val="Grid Table 4 - Accent 5"/>
-    <w:basedOn w:val="821"/>
+    <w:basedOn w:val="819"/>
     <w:uiPriority w:val="59"/>
     <w:pPr>
       <w:spacing w:after="0" w:line="240" w:lineRule="auto"/>
@@ -7114,9 +7227,9 @@
       </w:tcPr>
     </w:tblStylePr>
   </w:style>
-  <w:style w:type="table" w:styleId="710">
+  <w:style w:type="table" w:styleId="708">
     <w:name w:val="Grid Table 4 - Accent 6"/>
-    <w:basedOn w:val="821"/>
+    <w:basedOn w:val="819"/>
     <w:uiPriority w:val="59"/>
     <w:pPr>
       <w:spacing w:after="0" w:line="240" w:lineRule="auto"/>
@@ -7195,9 +7308,9 @@
       </w:tcPr>
     </w:tblStylePr>
   </w:style>
-  <w:style w:type="table" w:styleId="711">
+  <w:style w:type="table" w:styleId="709">
     <w:name w:val="Grid Table 5 Dark"/>
-    <w:basedOn w:val="821"/>
+    <w:basedOn w:val="819"/>
     <w:uiPriority w:val="99"/>
     <w:pPr>
       <w:spacing w:after="0" w:line="240" w:lineRule="auto"/>
@@ -7274,9 +7387,9 @@
       </w:tcPr>
     </w:tblStylePr>
   </w:style>
-  <w:style w:type="table" w:styleId="712">
+  <w:style w:type="table" w:styleId="710">
     <w:name w:val="Grid Table 5 Dark- Accent 1"/>
-    <w:basedOn w:val="821"/>
+    <w:basedOn w:val="819"/>
     <w:uiPriority w:val="99"/>
     <w:pPr>
       <w:spacing w:after="0" w:line="240" w:lineRule="auto"/>
@@ -7353,9 +7466,9 @@
       </w:tcPr>
     </w:tblStylePr>
   </w:style>
-  <w:style w:type="table" w:styleId="713">
+  <w:style w:type="table" w:styleId="711">
     <w:name w:val="Grid Table 5 Dark - Accent 2"/>
-    <w:basedOn w:val="821"/>
+    <w:basedOn w:val="819"/>
     <w:uiPriority w:val="99"/>
     <w:pPr>
       <w:spacing w:after="0" w:line="240" w:lineRule="auto"/>
@@ -7432,9 +7545,9 @@
       </w:tcPr>
     </w:tblStylePr>
   </w:style>
-  <w:style w:type="table" w:styleId="714">
+  <w:style w:type="table" w:styleId="712">
     <w:name w:val="Grid Table 5 Dark - Accent 3"/>
-    <w:basedOn w:val="821"/>
+    <w:basedOn w:val="819"/>
     <w:uiPriority w:val="99"/>
     <w:pPr>
       <w:spacing w:after="0" w:line="240" w:lineRule="auto"/>
@@ -7511,9 +7624,9 @@
       </w:tcPr>
     </w:tblStylePr>
   </w:style>
-  <w:style w:type="table" w:styleId="715">
+  <w:style w:type="table" w:styleId="713">
     <w:name w:val="Grid Table 5 Dark- Accent 4"/>
-    <w:basedOn w:val="821"/>
+    <w:basedOn w:val="819"/>
     <w:uiPriority w:val="99"/>
     <w:pPr>
       <w:spacing w:after="0" w:line="240" w:lineRule="auto"/>
@@ -7590,9 +7703,9 @@
       </w:tcPr>
     </w:tblStylePr>
   </w:style>
-  <w:style w:type="table" w:styleId="716">
+  <w:style w:type="table" w:styleId="714">
     <w:name w:val="Grid Table 5 Dark - Accent 5"/>
-    <w:basedOn w:val="821"/>
+    <w:basedOn w:val="819"/>
     <w:uiPriority w:val="99"/>
     <w:pPr>
       <w:spacing w:after="0" w:line="240" w:lineRule="auto"/>
@@ -7669,9 +7782,9 @@
       </w:tcPr>
     </w:tblStylePr>
   </w:style>
-  <w:style w:type="table" w:styleId="717">
+  <w:style w:type="table" w:styleId="715">
     <w:name w:val="Grid Table 5 Dark - Accent 6"/>
-    <w:basedOn w:val="821"/>
+    <w:basedOn w:val="819"/>
     <w:uiPriority w:val="99"/>
     <w:pPr>
       <w:spacing w:after="0" w:line="240" w:lineRule="auto"/>
@@ -7748,9 +7861,9 @@
       </w:tcPr>
     </w:tblStylePr>
   </w:style>
-  <w:style w:type="table" w:styleId="718">
+  <w:style w:type="table" w:styleId="716">
     <w:name w:val="Grid Table 6 Colorful"/>
-    <w:basedOn w:val="821"/>
+    <w:basedOn w:val="819"/>
     <w:uiPriority w:val="99"/>
     <w:pPr>
       <w:spacing w:after="0" w:line="240" w:lineRule="auto"/>
@@ -7827,9 +7940,9 @@
       </w:rPr>
     </w:tblStylePr>
   </w:style>
-  <w:style w:type="table" w:styleId="719">
+  <w:style w:type="table" w:styleId="717">
     <w:name w:val="Grid Table 6 Colorful - Accent 1"/>
-    <w:basedOn w:val="821"/>
+    <w:basedOn w:val="819"/>
     <w:uiPriority w:val="99"/>
     <w:pPr>
       <w:spacing w:after="0" w:line="240" w:lineRule="auto"/>
@@ -7906,9 +8019,9 @@
       </w:rPr>
     </w:tblStylePr>
   </w:style>
-  <w:style w:type="table" w:styleId="720">
+  <w:style w:type="table" w:styleId="718">
     <w:name w:val="Grid Table 6 Colorful - Accent 2"/>
-    <w:basedOn w:val="821"/>
+    <w:basedOn w:val="819"/>
     <w:uiPriority w:val="99"/>
     <w:pPr>
       <w:spacing w:after="0" w:line="240" w:lineRule="auto"/>
@@ -7985,9 +8098,9 @@
       </w:rPr>
     </w:tblStylePr>
   </w:style>
-  <w:style w:type="table" w:styleId="721">
+  <w:style w:type="table" w:styleId="719">
     <w:name w:val="Grid Table 6 Colorful - Accent 3"/>
-    <w:basedOn w:val="821"/>
+    <w:basedOn w:val="819"/>
     <w:uiPriority w:val="99"/>
     <w:pPr>
       <w:spacing w:after="0" w:line="240" w:lineRule="auto"/>
@@ -8064,9 +8177,9 @@
       </w:rPr>
     </w:tblStylePr>
   </w:style>
-  <w:style w:type="table" w:styleId="722">
+  <w:style w:type="table" w:styleId="720">
     <w:name w:val="Grid Table 6 Colorful - Accent 4"/>
-    <w:basedOn w:val="821"/>
+    <w:basedOn w:val="819"/>
     <w:uiPriority w:val="99"/>
     <w:pPr>
       <w:spacing w:after="0" w:line="240" w:lineRule="auto"/>
@@ -8143,9 +8256,9 @@
       </w:rPr>
     </w:tblStylePr>
   </w:style>
-  <w:style w:type="table" w:styleId="723">
+  <w:style w:type="table" w:styleId="721">
     <w:name w:val="Grid Table 6 Colorful - Accent 5"/>
-    <w:basedOn w:val="821"/>
+    <w:basedOn w:val="819"/>
     <w:uiPriority w:val="99"/>
     <w:pPr>
       <w:spacing w:after="0" w:line="240" w:lineRule="auto"/>
@@ -8222,9 +8335,9 @@
       </w:rPr>
     </w:tblStylePr>
   </w:style>
-  <w:style w:type="table" w:styleId="724">
+  <w:style w:type="table" w:styleId="722">
     <w:name w:val="Grid Table 6 Colorful - Accent 6"/>
-    <w:basedOn w:val="821"/>
+    <w:basedOn w:val="819"/>
     <w:uiPriority w:val="99"/>
     <w:pPr>
       <w:spacing w:after="0" w:line="240" w:lineRule="auto"/>
@@ -8301,9 +8414,9 @@
       </w:rPr>
     </w:tblStylePr>
   </w:style>
-  <w:style w:type="table" w:styleId="725">
+  <w:style w:type="table" w:styleId="723">
     <w:name w:val="Grid Table 7 Colorful"/>
-    <w:basedOn w:val="821"/>
+    <w:basedOn w:val="819"/>
     <w:uiPriority w:val="99"/>
     <w:pPr>
       <w:spacing w:after="0" w:line="240" w:lineRule="auto"/>
@@ -8413,9 +8526,9 @@
       </w:tcPr>
     </w:tblStylePr>
   </w:style>
-  <w:style w:type="table" w:styleId="726">
+  <w:style w:type="table" w:styleId="724">
     <w:name w:val="Grid Table 7 Colorful - Accent 1"/>
-    <w:basedOn w:val="821"/>
+    <w:basedOn w:val="819"/>
     <w:uiPriority w:val="99"/>
     <w:pPr>
       <w:spacing w:after="0" w:line="240" w:lineRule="auto"/>
@@ -8525,9 +8638,9 @@
       </w:tcPr>
     </w:tblStylePr>
   </w:style>
-  <w:style w:type="table" w:styleId="727">
+  <w:style w:type="table" w:styleId="725">
     <w:name w:val="Grid Table 7 Colorful - Accent 2"/>
-    <w:basedOn w:val="821"/>
+    <w:basedOn w:val="819"/>
     <w:uiPriority w:val="99"/>
     <w:pPr>
       <w:spacing w:after="0" w:line="240" w:lineRule="auto"/>
@@ -8637,9 +8750,9 @@
       </w:tcPr>
     </w:tblStylePr>
   </w:style>
-  <w:style w:type="table" w:styleId="728">
+  <w:style w:type="table" w:styleId="726">
     <w:name w:val="Grid Table 7 Colorful - Accent 3"/>
-    <w:basedOn w:val="821"/>
+    <w:basedOn w:val="819"/>
     <w:uiPriority w:val="99"/>
     <w:pPr>
       <w:spacing w:after="0" w:line="240" w:lineRule="auto"/>
@@ -8749,9 +8862,9 @@
       </w:tcPr>
     </w:tblStylePr>
   </w:style>
-  <w:style w:type="table" w:styleId="729">
+  <w:style w:type="table" w:styleId="727">
     <w:name w:val="Grid Table 7 Colorful - Accent 4"/>
-    <w:basedOn w:val="821"/>
+    <w:basedOn w:val="819"/>
     <w:uiPriority w:val="99"/>
     <w:pPr>
       <w:spacing w:after="0" w:line="240" w:lineRule="auto"/>
@@ -8861,9 +8974,9 @@
       </w:tcPr>
     </w:tblStylePr>
   </w:style>
-  <w:style w:type="table" w:styleId="730">
+  <w:style w:type="table" w:styleId="728">
     <w:name w:val="Grid Table 7 Colorful - Accent 5"/>
-    <w:basedOn w:val="821"/>
+    <w:basedOn w:val="819"/>
     <w:uiPriority w:val="99"/>
     <w:pPr>
       <w:spacing w:after="0" w:line="240" w:lineRule="auto"/>
@@ -8973,9 +9086,9 @@
       </w:tcPr>
     </w:tblStylePr>
   </w:style>
-  <w:style w:type="table" w:styleId="731">
+  <w:style w:type="table" w:styleId="729">
     <w:name w:val="Grid Table 7 Colorful - Accent 6"/>
-    <w:basedOn w:val="821"/>
+    <w:basedOn w:val="819"/>
     <w:uiPriority w:val="99"/>
     <w:pPr>
       <w:spacing w:after="0" w:line="240" w:lineRule="auto"/>
@@ -9085,9 +9198,9 @@
       </w:tcPr>
     </w:tblStylePr>
   </w:style>
-  <w:style w:type="table" w:styleId="732">
+  <w:style w:type="table" w:styleId="730">
     <w:name w:val="List Table 1 Light"/>
-    <w:basedOn w:val="821"/>
+    <w:basedOn w:val="819"/>
     <w:uiPriority w:val="99"/>
     <w:pPr>
       <w:spacing w:after="0" w:line="240" w:lineRule="auto"/>
@@ -9148,9 +9261,9 @@
       </w:tcPr>
     </w:tblStylePr>
   </w:style>
-  <w:style w:type="table" w:styleId="733">
+  <w:style w:type="table" w:styleId="731">
     <w:name w:val="List Table 1 Light - Accent 1"/>
-    <w:basedOn w:val="821"/>
+    <w:basedOn w:val="819"/>
     <w:uiPriority w:val="99"/>
     <w:pPr>
       <w:spacing w:after="0" w:line="240" w:lineRule="auto"/>
@@ -9211,9 +9324,9 @@
       </w:tcPr>
     </w:tblStylePr>
   </w:style>
-  <w:style w:type="table" w:styleId="734">
+  <w:style w:type="table" w:styleId="732">
     <w:name w:val="List Table 1 Light - Accent 2"/>
-    <w:basedOn w:val="821"/>
+    <w:basedOn w:val="819"/>
     <w:uiPriority w:val="99"/>
     <w:pPr>
       <w:spacing w:after="0" w:line="240" w:lineRule="auto"/>
@@ -9274,9 +9387,9 @@
       </w:tcPr>
     </w:tblStylePr>
   </w:style>
-  <w:style w:type="table" w:styleId="735">
+  <w:style w:type="table" w:styleId="733">
     <w:name w:val="List Table 1 Light - Accent 3"/>
-    <w:basedOn w:val="821"/>
+    <w:basedOn w:val="819"/>
     <w:uiPriority w:val="99"/>
     <w:pPr>
       <w:spacing w:after="0" w:line="240" w:lineRule="auto"/>
@@ -9337,9 +9450,9 @@
       </w:tcPr>
     </w:tblStylePr>
   </w:style>
-  <w:style w:type="table" w:styleId="736">
+  <w:style w:type="table" w:styleId="734">
     <w:name w:val="List Table 1 Light - Accent 4"/>
-    <w:basedOn w:val="821"/>
+    <w:basedOn w:val="819"/>
     <w:uiPriority w:val="99"/>
     <w:pPr>
       <w:spacing w:after="0" w:line="240" w:lineRule="auto"/>
@@ -9400,9 +9513,9 @@
       </w:tcPr>
     </w:tblStylePr>
   </w:style>
-  <w:style w:type="table" w:styleId="737">
+  <w:style w:type="table" w:styleId="735">
     <w:name w:val="List Table 1 Light - Accent 5"/>
-    <w:basedOn w:val="821"/>
+    <w:basedOn w:val="819"/>
     <w:uiPriority w:val="99"/>
     <w:pPr>
       <w:spacing w:after="0" w:line="240" w:lineRule="auto"/>
@@ -9463,9 +9576,9 @@
       </w:tcPr>
     </w:tblStylePr>
   </w:style>
-  <w:style w:type="table" w:styleId="738">
+  <w:style w:type="table" w:styleId="736">
     <w:name w:val="List Table 1 Light - Accent 6"/>
-    <w:basedOn w:val="821"/>
+    <w:basedOn w:val="819"/>
     <w:uiPriority w:val="99"/>
     <w:pPr>
       <w:spacing w:after="0" w:line="240" w:lineRule="auto"/>
@@ -9526,9 +9639,9 @@
       </w:tcPr>
     </w:tblStylePr>
   </w:style>
-  <w:style w:type="table" w:styleId="739">
+  <w:style w:type="table" w:styleId="737">
     <w:name w:val="List Table 2"/>
-    <w:basedOn w:val="821"/>
+    <w:basedOn w:val="819"/>
     <w:uiPriority w:val="99"/>
     <w:pPr>
       <w:spacing w:after="0" w:line="240" w:lineRule="auto"/>
@@ -9612,9 +9725,9 @@
       </w:tcPr>
     </w:tblStylePr>
   </w:style>
-  <w:style w:type="table" w:styleId="740">
+  <w:style w:type="table" w:styleId="738">
     <w:name w:val="List Table 2 - Accent 1"/>
-    <w:basedOn w:val="821"/>
+    <w:basedOn w:val="819"/>
     <w:uiPriority w:val="99"/>
     <w:pPr>
       <w:spacing w:after="0" w:line="240" w:lineRule="auto"/>
@@ -9698,9 +9811,9 @@
       </w:tcPr>
     </w:tblStylePr>
   </w:style>
-  <w:style w:type="table" w:styleId="741">
+  <w:style w:type="table" w:styleId="739">
     <w:name w:val="List Table 2 - Accent 2"/>
-    <w:basedOn w:val="821"/>
+    <w:basedOn w:val="819"/>
     <w:uiPriority w:val="99"/>
     <w:pPr>
       <w:spacing w:after="0" w:line="240" w:lineRule="auto"/>
@@ -9784,9 +9897,9 @@
       </w:tcPr>
     </w:tblStylePr>
   </w:style>
-  <w:style w:type="table" w:styleId="742">
+  <w:style w:type="table" w:styleId="740">
     <w:name w:val="List Table 2 - Accent 3"/>
-    <w:basedOn w:val="821"/>
+    <w:basedOn w:val="819"/>
     <w:uiPriority w:val="99"/>
     <w:pPr>
       <w:spacing w:after="0" w:line="240" w:lineRule="auto"/>
@@ -9870,9 +9983,9 @@
       </w:tcPr>
     </w:tblStylePr>
   </w:style>
-  <w:style w:type="table" w:styleId="743">
+  <w:style w:type="table" w:styleId="741">
     <w:name w:val="List Table 2 - Accent 4"/>
-    <w:basedOn w:val="821"/>
+    <w:basedOn w:val="819"/>
     <w:uiPriority w:val="99"/>
     <w:pPr>
       <w:spacing w:after="0" w:line="240" w:lineRule="auto"/>
@@ -9956,9 +10069,9 @@
       </w:tcPr>
     </w:tblStylePr>
   </w:style>
-  <w:style w:type="table" w:styleId="744">
+  <w:style w:type="table" w:styleId="742">
     <w:name w:val="List Table 2 - Accent 5"/>
-    <w:basedOn w:val="821"/>
+    <w:basedOn w:val="819"/>
     <w:uiPriority w:val="99"/>
     <w:pPr>
       <w:spacing w:after="0" w:line="240" w:lineRule="auto"/>
@@ -10042,9 +10155,9 @@
       </w:tcPr>
     </w:tblStylePr>
   </w:style>
-  <w:style w:type="table" w:styleId="745">
+  <w:style w:type="table" w:styleId="743">
     <w:name w:val="List Table 2 - Accent 6"/>
-    <w:basedOn w:val="821"/>
+    <w:basedOn w:val="819"/>
     <w:uiPriority w:val="99"/>
     <w:pPr>
       <w:spacing w:after="0" w:line="240" w:lineRule="auto"/>
@@ -10128,9 +10241,9 @@
       </w:tcPr>
     </w:tblStylePr>
   </w:style>
-  <w:style w:type="table" w:styleId="746">
+  <w:style w:type="table" w:styleId="744">
     <w:name w:val="List Table 3"/>
-    <w:basedOn w:val="821"/>
+    <w:basedOn w:val="819"/>
     <w:uiPriority w:val="99"/>
     <w:pPr>
       <w:spacing w:after="0" w:line="240" w:lineRule="auto"/>
@@ -10202,9 +10315,9 @@
       </w:rPr>
     </w:tblStylePr>
   </w:style>
-  <w:style w:type="table" w:styleId="747">
+  <w:style w:type="table" w:styleId="745">
     <w:name w:val="List Table 3 - Accent 1"/>
-    <w:basedOn w:val="821"/>
+    <w:basedOn w:val="819"/>
     <w:uiPriority w:val="99"/>
     <w:pPr>
       <w:spacing w:after="0" w:line="240" w:lineRule="auto"/>
@@ -10276,9 +10389,9 @@
       </w:rPr>
     </w:tblStylePr>
   </w:style>
-  <w:style w:type="table" w:styleId="748">
+  <w:style w:type="table" w:styleId="746">
     <w:name w:val="List Table 3 - Accent 2"/>
-    <w:basedOn w:val="821"/>
+    <w:basedOn w:val="819"/>
     <w:uiPriority w:val="99"/>
     <w:pPr>
       <w:spacing w:after="0" w:line="240" w:lineRule="auto"/>
@@ -10350,9 +10463,9 @@
       </w:rPr>
     </w:tblStylePr>
   </w:style>
-  <w:style w:type="table" w:styleId="749">
+  <w:style w:type="table" w:styleId="747">
     <w:name w:val="List Table 3 - Accent 3"/>
-    <w:basedOn w:val="821"/>
+    <w:basedOn w:val="819"/>
     <w:uiPriority w:val="99"/>
     <w:pPr>
       <w:spacing w:after="0" w:line="240" w:lineRule="auto"/>
@@ -10424,9 +10537,9 @@
       </w:rPr>
     </w:tblStylePr>
   </w:style>
-  <w:style w:type="table" w:styleId="750">
+  <w:style w:type="table" w:styleId="748">
     <w:name w:val="List Table 3 - Accent 4"/>
-    <w:basedOn w:val="821"/>
+    <w:basedOn w:val="819"/>
     <w:uiPriority w:val="99"/>
     <w:pPr>
       <w:spacing w:after="0" w:line="240" w:lineRule="auto"/>
@@ -10498,9 +10611,9 @@
       </w:rPr>
     </w:tblStylePr>
   </w:style>
-  <w:style w:type="table" w:styleId="751">
+  <w:style w:type="table" w:styleId="749">
     <w:name w:val="List Table 3 - Accent 5"/>
-    <w:basedOn w:val="821"/>
+    <w:basedOn w:val="819"/>
     <w:uiPriority w:val="99"/>
     <w:pPr>
       <w:spacing w:after="0" w:line="240" w:lineRule="auto"/>
@@ -10572,9 +10685,9 @@
       </w:rPr>
     </w:tblStylePr>
   </w:style>
-  <w:style w:type="table" w:styleId="752">
+  <w:style w:type="table" w:styleId="750">
     <w:name w:val="List Table 3 - Accent 6"/>
-    <w:basedOn w:val="821"/>
+    <w:basedOn w:val="819"/>
     <w:uiPriority w:val="99"/>
     <w:pPr>
       <w:spacing w:after="0" w:line="240" w:lineRule="auto"/>
@@ -10646,9 +10759,9 @@
       </w:rPr>
     </w:tblStylePr>
   </w:style>
-  <w:style w:type="table" w:styleId="753">
+  <w:style w:type="table" w:styleId="751">
     <w:name w:val="List Table 4"/>
-    <w:basedOn w:val="821"/>
+    <w:basedOn w:val="819"/>
     <w:uiPriority w:val="99"/>
     <w:pPr>
       <w:spacing w:after="0" w:line="240" w:lineRule="auto"/>
@@ -10715,9 +10828,9 @@
       </w:rPr>
     </w:tblStylePr>
   </w:style>
-  <w:style w:type="table" w:styleId="754">
+  <w:style w:type="table" w:styleId="752">
     <w:name w:val="List Table 4 - Accent 1"/>
-    <w:basedOn w:val="821"/>
+    <w:basedOn w:val="819"/>
     <w:uiPriority w:val="99"/>
     <w:pPr>
       <w:spacing w:after="0" w:line="240" w:lineRule="auto"/>
@@ -10784,9 +10897,9 @@
       </w:rPr>
     </w:tblStylePr>
   </w:style>
-  <w:style w:type="table" w:styleId="755">
+  <w:style w:type="table" w:styleId="753">
     <w:name w:val="List Table 4 - Accent 2"/>
-    <w:basedOn w:val="821"/>
+    <w:basedOn w:val="819"/>
     <w:uiPriority w:val="99"/>
     <w:pPr>
       <w:spacing w:after="0" w:line="240" w:lineRule="auto"/>
@@ -10853,9 +10966,9 @@
       </w:rPr>
     </w:tblStylePr>
   </w:style>
-  <w:style w:type="table" w:styleId="756">
+  <w:style w:type="table" w:styleId="754">
     <w:name w:val="List Table 4 - Accent 3"/>
-    <w:basedOn w:val="821"/>
+    <w:basedOn w:val="819"/>
     <w:uiPriority w:val="99"/>
     <w:pPr>
       <w:spacing w:after="0" w:line="240" w:lineRule="auto"/>
@@ -10922,9 +11035,9 @@
       </w:rPr>
     </w:tblStylePr>
   </w:style>
-  <w:style w:type="table" w:styleId="757">
+  <w:style w:type="table" w:styleId="755">
     <w:name w:val="List Table 4 - Accent 4"/>
-    <w:basedOn w:val="821"/>
+    <w:basedOn w:val="819"/>
     <w:uiPriority w:val="99"/>
     <w:pPr>
       <w:spacing w:after="0" w:line="240" w:lineRule="auto"/>
@@ -10991,9 +11104,9 @@
       </w:rPr>
     </w:tblStylePr>
   </w:style>
-  <w:style w:type="table" w:styleId="758">
+  <w:style w:type="table" w:styleId="756">
     <w:name w:val="List Table 4 - Accent 5"/>
-    <w:basedOn w:val="821"/>
+    <w:basedOn w:val="819"/>
     <w:uiPriority w:val="99"/>
     <w:pPr>
       <w:spacing w:after="0" w:line="240" w:lineRule="auto"/>
@@ -11060,9 +11173,9 @@
       </w:rPr>
     </w:tblStylePr>
   </w:style>
-  <w:style w:type="table" w:styleId="759">
+  <w:style w:type="table" w:styleId="757">
     <w:name w:val="List Table 4 - Accent 6"/>
-    <w:basedOn w:val="821"/>
+    <w:basedOn w:val="819"/>
     <w:uiPriority w:val="99"/>
     <w:pPr>
       <w:spacing w:after="0" w:line="240" w:lineRule="auto"/>
@@ -11129,9 +11242,9 @@
       </w:rPr>
     </w:tblStylePr>
   </w:style>
-  <w:style w:type="table" w:styleId="760">
+  <w:style w:type="table" w:styleId="758">
     <w:name w:val="List Table 5 Dark"/>
-    <w:basedOn w:val="821"/>
+    <w:basedOn w:val="819"/>
     <w:uiPriority w:val="99"/>
     <w:pPr>
       <w:spacing w:after="0" w:line="240" w:lineRule="auto"/>
@@ -11236,9 +11349,9 @@
       </w:rPr>
     </w:tblStylePr>
   </w:style>
-  <w:style w:type="table" w:styleId="761">
+  <w:style w:type="table" w:styleId="759">
     <w:name w:val="List Table 5 Dark - Accent 1"/>
-    <w:basedOn w:val="821"/>
+    <w:basedOn w:val="819"/>
     <w:uiPriority w:val="99"/>
     <w:pPr>
       <w:spacing w:after="0" w:line="240" w:lineRule="auto"/>
@@ -11343,9 +11456,9 @@
       </w:rPr>
     </w:tblStylePr>
   </w:style>
-  <w:style w:type="table" w:styleId="762">
+  <w:style w:type="table" w:styleId="760">
     <w:name w:val="List Table 5 Dark - Accent 2"/>
-    <w:basedOn w:val="821"/>
+    <w:basedOn w:val="819"/>
     <w:uiPriority w:val="99"/>
     <w:pPr>
       <w:spacing w:after="0" w:line="240" w:lineRule="auto"/>
@@ -11450,9 +11563,9 @@
       </w:rPr>
     </w:tblStylePr>
   </w:style>
-  <w:style w:type="table" w:styleId="763">
+  <w:style w:type="table" w:styleId="761">
     <w:name w:val="List Table 5 Dark - Accent 3"/>
-    <w:basedOn w:val="821"/>
+    <w:basedOn w:val="819"/>
     <w:uiPriority w:val="99"/>
     <w:pPr>
       <w:spacing w:after="0" w:line="240" w:lineRule="auto"/>
@@ -11557,9 +11670,9 @@
       </w:rPr>
     </w:tblStylePr>
   </w:style>
-  <w:style w:type="table" w:styleId="764">
+  <w:style w:type="table" w:styleId="762">
     <w:name w:val="List Table 5 Dark - Accent 4"/>
-    <w:basedOn w:val="821"/>
+    <w:basedOn w:val="819"/>
     <w:uiPriority w:val="99"/>
     <w:pPr>
       <w:spacing w:after="0" w:line="240" w:lineRule="auto"/>
@@ -11664,9 +11777,9 @@
       </w:rPr>
     </w:tblStylePr>
   </w:style>
-  <w:style w:type="table" w:styleId="765">
+  <w:style w:type="table" w:styleId="763">
     <w:name w:val="List Table 5 Dark - Accent 5"/>
-    <w:basedOn w:val="821"/>
+    <w:basedOn w:val="819"/>
     <w:uiPriority w:val="99"/>
     <w:pPr>
       <w:spacing w:after="0" w:line="240" w:lineRule="auto"/>
@@ -11771,9 +11884,9 @@
       </w:rPr>
     </w:tblStylePr>
   </w:style>
-  <w:style w:type="table" w:styleId="766">
+  <w:style w:type="table" w:styleId="764">
     <w:name w:val="List Table 5 Dark - Accent 6"/>
-    <w:basedOn w:val="821"/>
+    <w:basedOn w:val="819"/>
     <w:uiPriority w:val="99"/>
     <w:pPr>
       <w:spacing w:after="0" w:line="240" w:lineRule="auto"/>
@@ -11878,9 +11991,9 @@
       </w:rPr>
     </w:tblStylePr>
   </w:style>
-  <w:style w:type="table" w:styleId="767">
+  <w:style w:type="table" w:styleId="765">
     <w:name w:val="List Table 6 Colorful"/>
-    <w:basedOn w:val="821"/>
+    <w:basedOn w:val="819"/>
     <w:uiPriority w:val="99"/>
     <w:pPr>
       <w:spacing w:after="0" w:line="240" w:lineRule="auto"/>
@@ -11951,9 +12064,9 @@
       </w:tcPr>
     </w:tblStylePr>
   </w:style>
-  <w:style w:type="table" w:styleId="768">
+  <w:style w:type="table" w:styleId="766">
     <w:name w:val="List Table 6 Colorful - Accent 1"/>
-    <w:basedOn w:val="821"/>
+    <w:basedOn w:val="819"/>
     <w:uiPriority w:val="99"/>
     <w:pPr>
       <w:spacing w:after="0" w:line="240" w:lineRule="auto"/>
@@ -12024,9 +12137,9 @@
       </w:tcPr>
     </w:tblStylePr>
   </w:style>
-  <w:style w:type="table" w:styleId="769">
+  <w:style w:type="table" w:styleId="767">
     <w:name w:val="List Table 6 Colorful - Accent 2"/>
-    <w:basedOn w:val="821"/>
+    <w:basedOn w:val="819"/>
     <w:uiPriority w:val="99"/>
     <w:pPr>
       <w:spacing w:after="0" w:line="240" w:lineRule="auto"/>
@@ -12097,9 +12210,9 @@
       </w:tcPr>
     </w:tblStylePr>
   </w:style>
-  <w:style w:type="table" w:styleId="770">
+  <w:style w:type="table" w:styleId="768">
     <w:name w:val="List Table 6 Colorful - Accent 3"/>
-    <w:basedOn w:val="821"/>
+    <w:basedOn w:val="819"/>
     <w:uiPriority w:val="99"/>
     <w:pPr>
       <w:spacing w:after="0" w:line="240" w:lineRule="auto"/>
@@ -12170,9 +12283,9 @@
       </w:tcPr>
     </w:tblStylePr>
   </w:style>
-  <w:style w:type="table" w:styleId="771">
+  <w:style w:type="table" w:styleId="769">
     <w:name w:val="List Table 6 Colorful - Accent 4"/>
-    <w:basedOn w:val="821"/>
+    <w:basedOn w:val="819"/>
     <w:uiPriority w:val="99"/>
     <w:pPr>
       <w:spacing w:after="0" w:line="240" w:lineRule="auto"/>
@@ -12243,9 +12356,9 @@
       </w:tcPr>
     </w:tblStylePr>
   </w:style>
-  <w:style w:type="table" w:styleId="772">
+  <w:style w:type="table" w:styleId="770">
     <w:name w:val="List Table 6 Colorful - Accent 5"/>
-    <w:basedOn w:val="821"/>
+    <w:basedOn w:val="819"/>
     <w:uiPriority w:val="99"/>
     <w:pPr>
       <w:spacing w:after="0" w:line="240" w:lineRule="auto"/>
@@ -12316,9 +12429,9 @@
       </w:tcPr>
     </w:tblStylePr>
   </w:style>
-  <w:style w:type="table" w:styleId="773">
+  <w:style w:type="table" w:styleId="771">
     <w:name w:val="List Table 6 Colorful - Accent 6"/>
-    <w:basedOn w:val="821"/>
+    <w:basedOn w:val="819"/>
     <w:uiPriority w:val="99"/>
     <w:pPr>
       <w:spacing w:after="0" w:line="240" w:lineRule="auto"/>
@@ -12389,9 +12502,9 @@
       </w:tcPr>
     </w:tblStylePr>
   </w:style>
-  <w:style w:type="table" w:styleId="774">
+  <w:style w:type="table" w:styleId="772">
     <w:name w:val="List Table 7 Colorful"/>
-    <w:basedOn w:val="821"/>
+    <w:basedOn w:val="819"/>
     <w:uiPriority w:val="99"/>
     <w:pPr>
       <w:spacing w:after="0" w:line="240" w:lineRule="auto"/>
@@ -12505,9 +12618,9 @@
       </w:rPr>
     </w:tblStylePr>
   </w:style>
-  <w:style w:type="table" w:styleId="775">
+  <w:style w:type="table" w:styleId="773">
     <w:name w:val="List Table 7 Colorful - Accent 1"/>
-    <w:basedOn w:val="821"/>
+    <w:basedOn w:val="819"/>
     <w:uiPriority w:val="99"/>
     <w:pPr>
       <w:spacing w:after="0" w:line="240" w:lineRule="auto"/>
@@ -12621,9 +12734,9 @@
       </w:rPr>
     </w:tblStylePr>
   </w:style>
-  <w:style w:type="table" w:styleId="776">
+  <w:style w:type="table" w:styleId="774">
     <w:name w:val="List Table 7 Colorful - Accent 2"/>
-    <w:basedOn w:val="821"/>
+    <w:basedOn w:val="819"/>
     <w:uiPriority w:val="99"/>
     <w:pPr>
       <w:spacing w:after="0" w:line="240" w:lineRule="auto"/>
@@ -12737,9 +12850,9 @@
       </w:rPr>
     </w:tblStylePr>
   </w:style>
-  <w:style w:type="table" w:styleId="777">
+  <w:style w:type="table" w:styleId="775">
     <w:name w:val="List Table 7 Colorful - Accent 3"/>
-    <w:basedOn w:val="821"/>
+    <w:basedOn w:val="819"/>
     <w:uiPriority w:val="99"/>
     <w:pPr>
       <w:spacing w:after="0" w:line="240" w:lineRule="auto"/>
@@ -12853,9 +12966,9 @@
       </w:rPr>
     </w:tblStylePr>
   </w:style>
-  <w:style w:type="table" w:styleId="778">
+  <w:style w:type="table" w:styleId="776">
     <w:name w:val="List Table 7 Colorful - Accent 4"/>
-    <w:basedOn w:val="821"/>
+    <w:basedOn w:val="819"/>
     <w:uiPriority w:val="99"/>
     <w:pPr>
       <w:spacing w:after="0" w:line="240" w:lineRule="auto"/>
@@ -12969,9 +13082,9 @@
       </w:rPr>
     </w:tblStylePr>
   </w:style>
-  <w:style w:type="table" w:styleId="779">
+  <w:style w:type="table" w:styleId="777">
     <w:name w:val="List Table 7 Colorful - Accent 5"/>
-    <w:basedOn w:val="821"/>
+    <w:basedOn w:val="819"/>
     <w:uiPriority w:val="99"/>
     <w:pPr>
       <w:spacing w:after="0" w:line="240" w:lineRule="auto"/>
@@ -13085,9 +13198,9 @@
       </w:rPr>
     </w:tblStylePr>
   </w:style>
-  <w:style w:type="table" w:styleId="780">
+  <w:style w:type="table" w:styleId="778">
     <w:name w:val="List Table 7 Colorful - Accent 6"/>
-    <w:basedOn w:val="821"/>
+    <w:basedOn w:val="819"/>
     <w:uiPriority w:val="99"/>
     <w:pPr>
       <w:spacing w:after="0" w:line="240" w:lineRule="auto"/>
@@ -13201,9 +13314,9 @@
       </w:rPr>
     </w:tblStylePr>
   </w:style>
-  <w:style w:type="table" w:styleId="781">
+  <w:style w:type="table" w:styleId="779">
     <w:name w:val="Lined - Accent"/>
-    <w:basedOn w:val="821"/>
+    <w:basedOn w:val="819"/>
     <w:uiPriority w:val="99"/>
     <w:pPr>
       <w:spacing w:after="0" w:line="240" w:lineRule="auto"/>
@@ -13291,9 +13404,9 @@
       </w:tcPr>
     </w:tblStylePr>
   </w:style>
-  <w:style w:type="table" w:styleId="782">
+  <w:style w:type="table" w:styleId="780">
     <w:name w:val="Lined - Accent 1"/>
-    <w:basedOn w:val="821"/>
+    <w:basedOn w:val="819"/>
     <w:uiPriority w:val="99"/>
     <w:pPr>
       <w:spacing w:after="0" w:line="240" w:lineRule="auto"/>
@@ -13381,9 +13494,9 @@
       </w:tcPr>
     </w:tblStylePr>
   </w:style>
-  <w:style w:type="table" w:styleId="783">
+  <w:style w:type="table" w:styleId="781">
     <w:name w:val="Lined - Accent 2"/>
-    <w:basedOn w:val="821"/>
+    <w:basedOn w:val="819"/>
     <w:uiPriority w:val="99"/>
     <w:pPr>
       <w:spacing w:after="0" w:line="240" w:lineRule="auto"/>
@@ -13471,9 +13584,9 @@
       </w:tcPr>
     </w:tblStylePr>
   </w:style>
-  <w:style w:type="table" w:styleId="784">
+  <w:style w:type="table" w:styleId="782">
     <w:name w:val="Lined - Accent 3"/>
-    <w:basedOn w:val="821"/>
+    <w:basedOn w:val="819"/>
     <w:uiPriority w:val="99"/>
     <w:pPr>
       <w:spacing w:after="0" w:line="240" w:lineRule="auto"/>
@@ -13561,9 +13674,9 @@
       </w:tcPr>
     </w:tblStylePr>
   </w:style>
-  <w:style w:type="table" w:styleId="785">
+  <w:style w:type="table" w:styleId="783">
     <w:name w:val="Lined - Accent 4"/>
-    <w:basedOn w:val="821"/>
+    <w:basedOn w:val="819"/>
     <w:uiPriority w:val="99"/>
     <w:pPr>
       <w:spacing w:after="0" w:line="240" w:lineRule="auto"/>
@@ -13651,9 +13764,9 @@
       </w:tcPr>
     </w:tblStylePr>
   </w:style>
-  <w:style w:type="table" w:styleId="786">
+  <w:style w:type="table" w:styleId="784">
     <w:name w:val="Lined - Accent 5"/>
-    <w:basedOn w:val="821"/>
+    <w:basedOn w:val="819"/>
     <w:uiPriority w:val="99"/>
     <w:pPr>
       <w:spacing w:after="0" w:line="240" w:lineRule="auto"/>
@@ -13741,9 +13854,9 @@
       </w:tcPr>
     </w:tblStylePr>
   </w:style>
-  <w:style w:type="table" w:styleId="787">
+  <w:style w:type="table" w:styleId="785">
     <w:name w:val="Lined - Accent 6"/>
-    <w:basedOn w:val="821"/>
+    <w:basedOn w:val="819"/>
     <w:uiPriority w:val="99"/>
     <w:pPr>
       <w:spacing w:after="0" w:line="240" w:lineRule="auto"/>
@@ -13831,9 +13944,9 @@
       </w:tcPr>
     </w:tblStylePr>
   </w:style>
-  <w:style w:type="table" w:styleId="788">
+  <w:style w:type="table" w:styleId="786">
     <w:name w:val="Bordered &amp; Lined - Accent"/>
-    <w:basedOn w:val="821"/>
+    <w:basedOn w:val="819"/>
     <w:uiPriority w:val="99"/>
     <w:pPr>
       <w:spacing w:after="0" w:line="240" w:lineRule="auto"/>
@@ -13929,9 +14042,9 @@
       </w:tcPr>
     </w:tblStylePr>
   </w:style>
-  <w:style w:type="table" w:styleId="789">
+  <w:style w:type="table" w:styleId="787">
     <w:name w:val="Bordered &amp; Lined - Accent 1"/>
-    <w:basedOn w:val="821"/>
+    <w:basedOn w:val="819"/>
     <w:uiPriority w:val="99"/>
     <w:pPr>
       <w:spacing w:after="0" w:line="240" w:lineRule="auto"/>
@@ -14027,9 +14140,9 @@
       </w:tcPr>
     </w:tblStylePr>
   </w:style>
-  <w:style w:type="table" w:styleId="790">
+  <w:style w:type="table" w:styleId="788">
     <w:name w:val="Bordered &amp; Lined - Accent 2"/>
-    <w:basedOn w:val="821"/>
+    <w:basedOn w:val="819"/>
     <w:uiPriority w:val="99"/>
     <w:pPr>
       <w:spacing w:after="0" w:line="240" w:lineRule="auto"/>
@@ -14125,9 +14238,9 @@
       </w:tcPr>
     </w:tblStylePr>
   </w:style>
-  <w:style w:type="table" w:styleId="791">
+  <w:style w:type="table" w:styleId="789">
     <w:name w:val="Bordered &amp; Lined - Accent 3"/>
-    <w:basedOn w:val="821"/>
+    <w:basedOn w:val="819"/>
     <w:uiPriority w:val="99"/>
     <w:pPr>
       <w:spacing w:after="0" w:line="240" w:lineRule="auto"/>
@@ -14223,9 +14336,9 @@
       </w:tcPr>
     </w:tblStylePr>
   </w:style>
-  <w:style w:type="table" w:styleId="792">
+  <w:style w:type="table" w:styleId="790">
     <w:name w:val="Bordered &amp; Lined - Accent 4"/>
-    <w:basedOn w:val="821"/>
+    <w:basedOn w:val="819"/>
     <w:uiPriority w:val="99"/>
     <w:pPr>
       <w:spacing w:after="0" w:line="240" w:lineRule="auto"/>
@@ -14321,9 +14434,9 @@
       </w:tcPr>
     </w:tblStylePr>
   </w:style>
-  <w:style w:type="table" w:styleId="793">
+  <w:style w:type="table" w:styleId="791">
     <w:name w:val="Bordered &amp; Lined - Accent 5"/>
-    <w:basedOn w:val="821"/>
+    <w:basedOn w:val="819"/>
     <w:uiPriority w:val="99"/>
     <w:pPr>
       <w:spacing w:after="0" w:line="240" w:lineRule="auto"/>
@@ -14419,9 +14532,9 @@
       </w:tcPr>
     </w:tblStylePr>
   </w:style>
-  <w:style w:type="table" w:styleId="794">
+  <w:style w:type="table" w:styleId="792">
     <w:name w:val="Bordered &amp; Lined - Accent 6"/>
-    <w:basedOn w:val="821"/>
+    <w:basedOn w:val="819"/>
     <w:uiPriority w:val="99"/>
     <w:pPr>
       <w:spacing w:after="0" w:line="240" w:lineRule="auto"/>
@@ -14517,9 +14630,9 @@
       </w:tcPr>
     </w:tblStylePr>
   </w:style>
-  <w:style w:type="table" w:styleId="795">
+  <w:style w:type="table" w:styleId="793">
     <w:name w:val="Bordered"/>
-    <w:basedOn w:val="821"/>
+    <w:basedOn w:val="819"/>
     <w:uiPriority w:val="99"/>
     <w:pPr>
       <w:spacing w:after="0" w:line="240" w:lineRule="auto"/>
@@ -14596,9 +14709,9 @@
       </w:tcPr>
     </w:tblStylePr>
   </w:style>
-  <w:style w:type="table" w:styleId="796">
+  <w:style w:type="table" w:styleId="794">
     <w:name w:val="Bordered - Accent 1"/>
-    <w:basedOn w:val="821"/>
+    <w:basedOn w:val="819"/>
     <w:uiPriority w:val="99"/>
     <w:pPr>
       <w:spacing w:after="0" w:line="240" w:lineRule="auto"/>
@@ -14675,9 +14788,9 @@
       </w:tcPr>
     </w:tblStylePr>
   </w:style>
-  <w:style w:type="table" w:styleId="797">
+  <w:style w:type="table" w:styleId="795">
     <w:name w:val="Bordered - Accent 2"/>
-    <w:basedOn w:val="821"/>
+    <w:basedOn w:val="819"/>
     <w:uiPriority w:val="99"/>
     <w:pPr>
       <w:spacing w:after="0" w:line="240" w:lineRule="auto"/>
@@ -14754,9 +14867,9 @@
       </w:tcPr>
     </w:tblStylePr>
   </w:style>
-  <w:style w:type="table" w:styleId="798">
+  <w:style w:type="table" w:styleId="796">
     <w:name w:val="Bordered - Accent 3"/>
-    <w:basedOn w:val="821"/>
+    <w:basedOn w:val="819"/>
     <w:uiPriority w:val="99"/>
     <w:pPr>
       <w:spacing w:after="0" w:line="240" w:lineRule="auto"/>
@@ -14833,9 +14946,9 @@
       </w:tcPr>
     </w:tblStylePr>
   </w:style>
-  <w:style w:type="table" w:styleId="799">
+  <w:style w:type="table" w:styleId="797">
     <w:name w:val="Bordered - Accent 4"/>
-    <w:basedOn w:val="821"/>
+    <w:basedOn w:val="819"/>
     <w:uiPriority w:val="99"/>
     <w:pPr>
       <w:spacing w:after="0" w:line="240" w:lineRule="auto"/>
@@ -14912,9 +15025,9 @@
       </w:tcPr>
     </w:tblStylePr>
   </w:style>
-  <w:style w:type="table" w:styleId="800">
+  <w:style w:type="table" w:styleId="798">
     <w:name w:val="Bordered - Accent 5"/>
-    <w:basedOn w:val="821"/>
+    <w:basedOn w:val="819"/>
     <w:uiPriority w:val="99"/>
     <w:pPr>
       <w:spacing w:after="0" w:line="240" w:lineRule="auto"/>
@@ -14991,9 +15104,9 @@
       </w:tcPr>
     </w:tblStylePr>
   </w:style>
-  <w:style w:type="table" w:styleId="801">
+  <w:style w:type="table" w:styleId="799">
     <w:name w:val="Bordered - Accent 6"/>
-    <w:basedOn w:val="821"/>
+    <w:basedOn w:val="819"/>
     <w:uiPriority w:val="99"/>
     <w:pPr>
       <w:spacing w:after="0" w:line="240" w:lineRule="auto"/>
@@ -15070,7 +15183,7 @@
       </w:tcPr>
     </w:tblStylePr>
   </w:style>
-  <w:style w:type="character" w:styleId="802">
+  <w:style w:type="character" w:styleId="800">
     <w:name w:val="Hyperlink"/>
     <w:uiPriority w:val="99"/>
     <w:unhideWhenUsed/>
@@ -15079,10 +15192,10 @@
       <w:u w:val="single"/>
     </w:rPr>
   </w:style>
-  <w:style w:type="paragraph" w:styleId="803">
+  <w:style w:type="paragraph" w:styleId="801">
     <w:name w:val="footnote text"/>
-    <w:basedOn w:val="820"/>
-    <w:link w:val="804"/>
+    <w:basedOn w:val="818"/>
+    <w:link w:val="802"/>
     <w:uiPriority w:val="99"/>
     <w:semiHidden/>
     <w:unhideWhenUsed/>
@@ -15093,15 +15206,15 @@
       <w:sz w:val="18"/>
     </w:rPr>
   </w:style>
-  <w:style w:type="character" w:styleId="804">
+  <w:style w:type="character" w:styleId="802">
     <w:name w:val="Footnote Text Char"/>
-    <w:link w:val="803"/>
+    <w:link w:val="801"/>
     <w:uiPriority w:val="99"/>
     <w:rPr>
       <w:sz w:val="18"/>
     </w:rPr>
   </w:style>
-  <w:style w:type="character" w:styleId="805">
+  <w:style w:type="character" w:styleId="803">
     <w:name w:val="footnote reference"/>
     <w:uiPriority w:val="99"/>
     <w:unhideWhenUsed/>
@@ -15109,10 +15222,10 @@
       <w:vertAlign w:val="superscript"/>
     </w:rPr>
   </w:style>
-  <w:style w:type="paragraph" w:styleId="806">
+  <w:style w:type="paragraph" w:styleId="804">
     <w:name w:val="endnote text"/>
-    <w:basedOn w:val="820"/>
-    <w:link w:val="807"/>
+    <w:basedOn w:val="818"/>
+    <w:link w:val="805"/>
     <w:uiPriority w:val="99"/>
     <w:semiHidden/>
     <w:unhideWhenUsed/>
@@ -15123,15 +15236,15 @@
       <w:sz w:val="20"/>
     </w:rPr>
   </w:style>
-  <w:style w:type="character" w:styleId="807">
+  <w:style w:type="character" w:styleId="805">
     <w:name w:val="Endnote Text Char"/>
-    <w:link w:val="806"/>
+    <w:link w:val="804"/>
     <w:uiPriority w:val="99"/>
     <w:rPr>
       <w:sz w:val="20"/>
     </w:rPr>
   </w:style>
-  <w:style w:type="character" w:styleId="808">
+  <w:style w:type="character" w:styleId="806">
     <w:name w:val="endnote reference"/>
     <w:uiPriority w:val="99"/>
     <w:semiHidden/>
@@ -15140,10 +15253,10 @@
       <w:vertAlign w:val="superscript"/>
     </w:rPr>
   </w:style>
-  <w:style w:type="paragraph" w:styleId="809">
+  <w:style w:type="paragraph" w:styleId="807">
     <w:name w:val="toc 1"/>
-    <w:basedOn w:val="820"/>
-    <w:next w:val="820"/>
+    <w:basedOn w:val="818"/>
+    <w:next w:val="818"/>
     <w:uiPriority w:val="39"/>
     <w:unhideWhenUsed/>
     <w:pPr>
@@ -15151,10 +15264,10 @@
       <w:spacing w:after="57"/>
     </w:pPr>
   </w:style>
-  <w:style w:type="paragraph" w:styleId="810">
+  <w:style w:type="paragraph" w:styleId="808">
     <w:name w:val="toc 2"/>
-    <w:basedOn w:val="820"/>
-    <w:next w:val="820"/>
+    <w:basedOn w:val="818"/>
+    <w:next w:val="818"/>
     <w:uiPriority w:val="39"/>
     <w:unhideWhenUsed/>
     <w:pPr>
@@ -15162,10 +15275,10 @@
       <w:spacing w:after="57"/>
     </w:pPr>
   </w:style>
-  <w:style w:type="paragraph" w:styleId="811">
+  <w:style w:type="paragraph" w:styleId="809">
     <w:name w:val="toc 3"/>
-    <w:basedOn w:val="820"/>
-    <w:next w:val="820"/>
+    <w:basedOn w:val="818"/>
+    <w:next w:val="818"/>
     <w:uiPriority w:val="39"/>
     <w:unhideWhenUsed/>
     <w:pPr>
@@ -15173,10 +15286,10 @@
       <w:spacing w:after="57"/>
     </w:pPr>
   </w:style>
-  <w:style w:type="paragraph" w:styleId="812">
+  <w:style w:type="paragraph" w:styleId="810">
     <w:name w:val="toc 4"/>
-    <w:basedOn w:val="820"/>
-    <w:next w:val="820"/>
+    <w:basedOn w:val="818"/>
+    <w:next w:val="818"/>
     <w:uiPriority w:val="39"/>
     <w:unhideWhenUsed/>
     <w:pPr>
@@ -15184,10 +15297,10 @@
       <w:spacing w:after="57"/>
     </w:pPr>
   </w:style>
-  <w:style w:type="paragraph" w:styleId="813">
+  <w:style w:type="paragraph" w:styleId="811">
     <w:name w:val="toc 5"/>
-    <w:basedOn w:val="820"/>
-    <w:next w:val="820"/>
+    <w:basedOn w:val="818"/>
+    <w:next w:val="818"/>
     <w:uiPriority w:val="39"/>
     <w:unhideWhenUsed/>
     <w:pPr>
@@ -15195,10 +15308,10 @@
       <w:spacing w:after="57"/>
     </w:pPr>
   </w:style>
-  <w:style w:type="paragraph" w:styleId="814">
+  <w:style w:type="paragraph" w:styleId="812">
     <w:name w:val="toc 6"/>
-    <w:basedOn w:val="820"/>
-    <w:next w:val="820"/>
+    <w:basedOn w:val="818"/>
+    <w:next w:val="818"/>
     <w:uiPriority w:val="39"/>
     <w:unhideWhenUsed/>
     <w:pPr>
@@ -15206,10 +15319,10 @@
       <w:spacing w:after="57"/>
     </w:pPr>
   </w:style>
-  <w:style w:type="paragraph" w:styleId="815">
+  <w:style w:type="paragraph" w:styleId="813">
     <w:name w:val="toc 7"/>
-    <w:basedOn w:val="820"/>
-    <w:next w:val="820"/>
+    <w:basedOn w:val="818"/>
+    <w:next w:val="818"/>
     <w:uiPriority w:val="39"/>
     <w:unhideWhenUsed/>
     <w:pPr>
@@ -15217,10 +15330,10 @@
       <w:spacing w:after="57"/>
     </w:pPr>
   </w:style>
-  <w:style w:type="paragraph" w:styleId="816">
+  <w:style w:type="paragraph" w:styleId="814">
     <w:name w:val="toc 8"/>
-    <w:basedOn w:val="820"/>
-    <w:next w:val="820"/>
+    <w:basedOn w:val="818"/>
+    <w:next w:val="818"/>
     <w:uiPriority w:val="39"/>
     <w:unhideWhenUsed/>
     <w:pPr>
@@ -15228,10 +15341,10 @@
       <w:spacing w:after="57"/>
     </w:pPr>
   </w:style>
-  <w:style w:type="paragraph" w:styleId="817">
+  <w:style w:type="paragraph" w:styleId="815">
     <w:name w:val="toc 9"/>
-    <w:basedOn w:val="820"/>
-    <w:next w:val="820"/>
+    <w:basedOn w:val="818"/>
+    <w:next w:val="818"/>
     <w:uiPriority w:val="39"/>
     <w:unhideWhenUsed/>
     <w:pPr>
@@ -15239,26 +15352,26 @@
       <w:spacing w:after="57"/>
     </w:pPr>
   </w:style>
-  <w:style w:type="paragraph" w:styleId="818">
+  <w:style w:type="paragraph" w:styleId="816">
     <w:name w:val="TOC Heading"/>
     <w:uiPriority w:val="39"/>
     <w:unhideWhenUsed/>
   </w:style>
-  <w:style w:type="paragraph" w:styleId="819">
+  <w:style w:type="paragraph" w:styleId="817">
     <w:name w:val="table of figures"/>
-    <w:basedOn w:val="820"/>
-    <w:next w:val="820"/>
+    <w:basedOn w:val="818"/>
+    <w:next w:val="818"/>
     <w:uiPriority w:val="99"/>
     <w:unhideWhenUsed/>
     <w:pPr>
       <w:spacing w:after="0" w:afterAutospacing="0"/>
     </w:pPr>
   </w:style>
-  <w:style w:type="paragraph" w:styleId="820" w:default="1">
+  <w:style w:type="paragraph" w:styleId="818" w:default="1">
     <w:name w:val="Normal"/>
     <w:qFormat/>
   </w:style>
-  <w:style w:type="table" w:styleId="821" w:default="1">
+  <w:style w:type="table" w:styleId="819" w:default="1">
     <w:name w:val="Normal Table"/>
     <w:uiPriority w:val="99"/>
     <w:semiHidden/>
@@ -15273,24 +15386,24 @@
       </w:tblCellMar>
     </w:tblPr>
   </w:style>
-  <w:style w:type="numbering" w:styleId="822" w:default="1">
+  <w:style w:type="numbering" w:styleId="820" w:default="1">
     <w:name w:val="No List"/>
     <w:uiPriority w:val="99"/>
     <w:semiHidden/>
     <w:unhideWhenUsed/>
   </w:style>
-  <w:style w:type="paragraph" w:styleId="823">
+  <w:style w:type="paragraph" w:styleId="821">
     <w:name w:val="No Spacing"/>
-    <w:basedOn w:val="820"/>
+    <w:basedOn w:val="818"/>
     <w:uiPriority w:val="1"/>
     <w:qFormat/>
     <w:pPr>
       <w:spacing w:after="0" w:line="240" w:lineRule="auto"/>
     </w:pPr>
   </w:style>
-  <w:style w:type="paragraph" w:styleId="824">
+  <w:style w:type="paragraph" w:styleId="822">
     <w:name w:val="List Paragraph"/>
-    <w:basedOn w:val="820"/>
+    <w:basedOn w:val="818"/>
     <w:uiPriority w:val="34"/>
     <w:qFormat/>
     <w:pPr>
@@ -15298,7 +15411,7 @@
       <w:ind w:left="720"/>
     </w:pPr>
   </w:style>
-  <w:style w:type="character" w:styleId="825" w:default="1">
+  <w:style w:type="character" w:styleId="823" w:default="1">
     <w:name w:val="Default Paragraph Font"/>
     <w:uiPriority w:val="1"/>
     <w:semiHidden/>

</xml_diff>